<commit_message>
added content to course calendar.
</commit_message>
<xml_diff>
--- a/IMPORTANT/CS243 - Course Calendar.docx
+++ b/IMPORTANT/CS243 - Course Calendar.docx
@@ -938,6 +938,25 @@
               <w:t>25</w:t>
             </w:r>
           </w:p>
+          <w:p>
+            <w:pPr>
+              <w:rPr>
+                <w:rFonts w:ascii="Segoe UI" w:eastAsia="Times New Roman" w:hAnsi="Segoe UI" w:cs="Segoe UI"/>
+                <w:color w:val="212529"/>
+                <w:sz w:val="24"/>
+                <w:szCs w:val="24"/>
+              </w:rPr>
+            </w:pPr>
+            <w:r>
+              <w:rPr>
+                <w:rFonts w:ascii="Segoe UI" w:eastAsia="Times New Roman" w:hAnsi="Segoe UI" w:cs="Segoe UI"/>
+                <w:color w:val="212529"/>
+                <w:sz w:val="24"/>
+                <w:szCs w:val="24"/>
+              </w:rPr>
+              <w:t>Introduction</w:t>
+            </w:r>
+          </w:p>
         </w:tc>
         <w:tc>
           <w:tcPr>
@@ -988,6 +1007,25 @@
               <w:t>27</w:t>
             </w:r>
           </w:p>
+          <w:p>
+            <w:pPr>
+              <w:rPr>
+                <w:rFonts w:ascii="Segoe UI" w:eastAsia="Times New Roman" w:hAnsi="Segoe UI" w:cs="Segoe UI"/>
+                <w:color w:val="212529"/>
+                <w:sz w:val="24"/>
+                <w:szCs w:val="24"/>
+              </w:rPr>
+            </w:pPr>
+            <w:r>
+              <w:rPr>
+                <w:rFonts w:ascii="Segoe UI" w:eastAsia="Times New Roman" w:hAnsi="Segoe UI" w:cs="Segoe UI"/>
+                <w:color w:val="212529"/>
+                <w:sz w:val="24"/>
+                <w:szCs w:val="24"/>
+              </w:rPr>
+              <w:t>CH 1</w:t>
+            </w:r>
+          </w:p>
         </w:tc>
         <w:tc>
           <w:tcPr>
@@ -1011,6 +1049,25 @@
                 <w:szCs w:val="24"/>
               </w:rPr>
               <w:t>28</w:t>
+            </w:r>
+          </w:p>
+          <w:p>
+            <w:pPr>
+              <w:rPr>
+                <w:rFonts w:ascii="Segoe UI" w:eastAsia="Times New Roman" w:hAnsi="Segoe UI" w:cs="Segoe UI"/>
+                <w:color w:val="212529"/>
+                <w:sz w:val="24"/>
+                <w:szCs w:val="24"/>
+              </w:rPr>
+            </w:pPr>
+            <w:r>
+              <w:rPr>
+                <w:rFonts w:ascii="Segoe UI" w:eastAsia="Times New Roman" w:hAnsi="Segoe UI" w:cs="Segoe UI"/>
+                <w:color w:val="212529"/>
+                <w:sz w:val="24"/>
+                <w:szCs w:val="24"/>
+              </w:rPr>
+              <w:t>Lab (CH 1)</w:t>
             </w:r>
           </w:p>
         </w:tc>
@@ -1431,6 +1488,25 @@
               <w:t>1</w:t>
             </w:r>
           </w:p>
+          <w:p>
+            <w:pPr>
+              <w:rPr>
+                <w:rFonts w:ascii="Segoe UI" w:eastAsia="Times New Roman" w:hAnsi="Segoe UI" w:cs="Segoe UI"/>
+                <w:color w:val="212529"/>
+                <w:sz w:val="24"/>
+                <w:szCs w:val="24"/>
+              </w:rPr>
+            </w:pPr>
+            <w:r>
+              <w:rPr>
+                <w:rFonts w:ascii="Segoe UI" w:eastAsia="Times New Roman" w:hAnsi="Segoe UI" w:cs="Segoe UI"/>
+                <w:color w:val="212529"/>
+                <w:sz w:val="24"/>
+                <w:szCs w:val="24"/>
+              </w:rPr>
+              <w:t>CH 1 Deadline</w:t>
+            </w:r>
+          </w:p>
         </w:tc>
         <w:tc>
           <w:tcPr>
@@ -1481,6 +1557,25 @@
               <w:t>3</w:t>
             </w:r>
           </w:p>
+          <w:p>
+            <w:pPr>
+              <w:rPr>
+                <w:rFonts w:ascii="Segoe UI" w:eastAsia="Times New Roman" w:hAnsi="Segoe UI" w:cs="Segoe UI"/>
+                <w:color w:val="212529"/>
+                <w:sz w:val="24"/>
+                <w:szCs w:val="24"/>
+              </w:rPr>
+            </w:pPr>
+            <w:r>
+              <w:rPr>
+                <w:rFonts w:ascii="Segoe UI" w:eastAsia="Times New Roman" w:hAnsi="Segoe UI" w:cs="Segoe UI"/>
+                <w:color w:val="212529"/>
+                <w:sz w:val="24"/>
+                <w:szCs w:val="24"/>
+              </w:rPr>
+              <w:t>CH 2</w:t>
+            </w:r>
+          </w:p>
         </w:tc>
         <w:tc>
           <w:tcPr>
@@ -1504,6 +1599,25 @@
                 <w:szCs w:val="24"/>
               </w:rPr>
               <w:t>4</w:t>
+            </w:r>
+          </w:p>
+          <w:p>
+            <w:pPr>
+              <w:rPr>
+                <w:rFonts w:ascii="Segoe UI" w:eastAsia="Times New Roman" w:hAnsi="Segoe UI" w:cs="Segoe UI"/>
+                <w:color w:val="212529"/>
+                <w:sz w:val="24"/>
+                <w:szCs w:val="24"/>
+              </w:rPr>
+            </w:pPr>
+            <w:r>
+              <w:rPr>
+                <w:rFonts w:ascii="Segoe UI" w:eastAsia="Times New Roman" w:hAnsi="Segoe UI" w:cs="Segoe UI"/>
+                <w:color w:val="212529"/>
+                <w:sz w:val="24"/>
+                <w:szCs w:val="24"/>
+              </w:rPr>
+              <w:t>Lab (CH 2)</w:t>
             </w:r>
           </w:p>
         </w:tc>
@@ -1630,6 +1744,25 @@
               <w:t>8</w:t>
             </w:r>
           </w:p>
+          <w:p>
+            <w:pPr>
+              <w:rPr>
+                <w:rFonts w:ascii="Segoe UI" w:eastAsia="Times New Roman" w:hAnsi="Segoe UI" w:cs="Segoe UI"/>
+                <w:color w:val="212529"/>
+                <w:sz w:val="24"/>
+                <w:szCs w:val="24"/>
+              </w:rPr>
+            </w:pPr>
+            <w:r>
+              <w:rPr>
+                <w:rFonts w:ascii="Segoe UI" w:eastAsia="Times New Roman" w:hAnsi="Segoe UI" w:cs="Segoe UI"/>
+                <w:color w:val="212529"/>
+                <w:sz w:val="24"/>
+                <w:szCs w:val="24"/>
+              </w:rPr>
+              <w:t>CH 2</w:t>
+            </w:r>
+          </w:p>
         </w:tc>
         <w:tc>
           <w:tcPr>
@@ -1680,6 +1813,25 @@
               <w:t>10</w:t>
             </w:r>
           </w:p>
+          <w:p>
+            <w:pPr>
+              <w:rPr>
+                <w:rFonts w:ascii="Segoe UI" w:eastAsia="Times New Roman" w:hAnsi="Segoe UI" w:cs="Segoe UI"/>
+                <w:color w:val="212529"/>
+                <w:sz w:val="24"/>
+                <w:szCs w:val="24"/>
+              </w:rPr>
+            </w:pPr>
+            <w:r>
+              <w:rPr>
+                <w:rFonts w:ascii="Segoe UI" w:eastAsia="Times New Roman" w:hAnsi="Segoe UI" w:cs="Segoe UI"/>
+                <w:color w:val="212529"/>
+                <w:sz w:val="24"/>
+                <w:szCs w:val="24"/>
+              </w:rPr>
+              <w:t>CH 2 Deadline</w:t>
+            </w:r>
+          </w:p>
         </w:tc>
         <w:tc>
           <w:tcPr>
@@ -1703,6 +1855,25 @@
                 <w:szCs w:val="24"/>
               </w:rPr>
               <w:t>11</w:t>
+            </w:r>
+          </w:p>
+          <w:p>
+            <w:pPr>
+              <w:rPr>
+                <w:rFonts w:ascii="Segoe UI" w:eastAsia="Times New Roman" w:hAnsi="Segoe UI" w:cs="Segoe UI"/>
+                <w:color w:val="212529"/>
+                <w:sz w:val="24"/>
+                <w:szCs w:val="24"/>
+              </w:rPr>
+            </w:pPr>
+            <w:r>
+              <w:rPr>
+                <w:rFonts w:ascii="Segoe UI" w:eastAsia="Times New Roman" w:hAnsi="Segoe UI" w:cs="Segoe UI"/>
+                <w:color w:val="212529"/>
+                <w:sz w:val="24"/>
+                <w:szCs w:val="24"/>
+              </w:rPr>
+              <w:t>Lab (CH 3)</w:t>
             </w:r>
           </w:p>
         </w:tc>
@@ -1810,6 +1981,25 @@
               <w:t>15</w:t>
             </w:r>
           </w:p>
+          <w:p>
+            <w:pPr>
+              <w:rPr>
+                <w:rFonts w:ascii="Segoe UI" w:eastAsia="Times New Roman" w:hAnsi="Segoe UI" w:cs="Segoe UI"/>
+                <w:color w:val="212529"/>
+                <w:sz w:val="24"/>
+                <w:szCs w:val="24"/>
+              </w:rPr>
+            </w:pPr>
+            <w:r>
+              <w:rPr>
+                <w:rFonts w:ascii="Segoe UI" w:eastAsia="Times New Roman" w:hAnsi="Segoe UI" w:cs="Segoe UI"/>
+                <w:color w:val="212529"/>
+                <w:sz w:val="24"/>
+                <w:szCs w:val="24"/>
+              </w:rPr>
+              <w:t>CH 3</w:t>
+            </w:r>
+          </w:p>
         </w:tc>
         <w:tc>
           <w:tcPr>
@@ -1860,6 +2050,25 @@
               <w:t>17</w:t>
             </w:r>
           </w:p>
+          <w:p>
+            <w:pPr>
+              <w:rPr>
+                <w:rFonts w:ascii="Segoe UI" w:eastAsia="Times New Roman" w:hAnsi="Segoe UI" w:cs="Segoe UI"/>
+                <w:color w:val="212529"/>
+                <w:sz w:val="24"/>
+                <w:szCs w:val="24"/>
+              </w:rPr>
+            </w:pPr>
+            <w:r>
+              <w:rPr>
+                <w:rFonts w:ascii="Segoe UI" w:eastAsia="Times New Roman" w:hAnsi="Segoe UI" w:cs="Segoe UI"/>
+                <w:color w:val="212529"/>
+                <w:sz w:val="24"/>
+                <w:szCs w:val="24"/>
+              </w:rPr>
+              <w:t>CH 3</w:t>
+            </w:r>
+          </w:p>
         </w:tc>
         <w:tc>
           <w:tcPr>
@@ -1884,6 +2093,45 @@
               </w:rPr>
               <w:t>18</w:t>
             </w:r>
+          </w:p>
+          <w:p>
+            <w:pPr>
+              <w:rPr>
+                <w:rFonts w:ascii="Segoe UI" w:eastAsia="Times New Roman" w:hAnsi="Segoe UI" w:cs="Segoe UI"/>
+                <w:color w:val="212529"/>
+                <w:sz w:val="24"/>
+                <w:szCs w:val="24"/>
+              </w:rPr>
+            </w:pPr>
+            <w:r>
+              <w:rPr>
+                <w:rFonts w:ascii="Segoe UI" w:eastAsia="Times New Roman" w:hAnsi="Segoe UI" w:cs="Segoe UI"/>
+                <w:color w:val="212529"/>
+                <w:sz w:val="24"/>
+                <w:szCs w:val="24"/>
+              </w:rPr>
+              <w:t>Lab (CH 3)</w:t>
+            </w:r>
+          </w:p>
+          <w:p>
+            <w:pPr>
+              <w:rPr>
+                <w:rFonts w:ascii="Segoe UI" w:eastAsia="Times New Roman" w:hAnsi="Segoe UI" w:cs="Segoe UI"/>
+                <w:color w:val="212529"/>
+                <w:sz w:val="24"/>
+                <w:szCs w:val="24"/>
+              </w:rPr>
+            </w:pPr>
+          </w:p>
+          <w:p>
+            <w:pPr>
+              <w:rPr>
+                <w:rFonts w:ascii="Segoe UI" w:eastAsia="Times New Roman" w:hAnsi="Segoe UI" w:cs="Segoe UI"/>
+                <w:color w:val="212529"/>
+                <w:sz w:val="24"/>
+                <w:szCs w:val="24"/>
+              </w:rPr>
+            </w:pPr>
           </w:p>
         </w:tc>
         <w:tc>
@@ -1965,6 +2213,25 @@
               <w:t>21</w:t>
             </w:r>
           </w:p>
+          <w:p>
+            <w:pPr>
+              <w:rPr>
+                <w:rFonts w:ascii="Segoe UI" w:eastAsia="Times New Roman" w:hAnsi="Segoe UI" w:cs="Segoe UI"/>
+                <w:color w:val="212529"/>
+                <w:sz w:val="24"/>
+                <w:szCs w:val="24"/>
+              </w:rPr>
+            </w:pPr>
+            <w:r>
+              <w:rPr>
+                <w:rFonts w:ascii="Segoe UI" w:eastAsia="Times New Roman" w:hAnsi="Segoe UI" w:cs="Segoe UI"/>
+                <w:color w:val="212529"/>
+                <w:sz w:val="24"/>
+                <w:szCs w:val="24"/>
+              </w:rPr>
+              <w:t>CH 3 Deadline</w:t>
+            </w:r>
+          </w:p>
         </w:tc>
         <w:tc>
           <w:tcPr>
@@ -1990,6 +2257,25 @@
               <w:t>22</w:t>
             </w:r>
           </w:p>
+          <w:p>
+            <w:pPr>
+              <w:rPr>
+                <w:rFonts w:ascii="Segoe UI" w:eastAsia="Times New Roman" w:hAnsi="Segoe UI" w:cs="Segoe UI"/>
+                <w:color w:val="212529"/>
+                <w:sz w:val="24"/>
+                <w:szCs w:val="24"/>
+              </w:rPr>
+            </w:pPr>
+            <w:r>
+              <w:rPr>
+                <w:rFonts w:ascii="Segoe UI" w:eastAsia="Times New Roman" w:hAnsi="Segoe UI" w:cs="Segoe UI"/>
+                <w:color w:val="212529"/>
+                <w:sz w:val="24"/>
+                <w:szCs w:val="24"/>
+              </w:rPr>
+              <w:t>Begin CH 4</w:t>
+            </w:r>
+          </w:p>
         </w:tc>
         <w:tc>
           <w:tcPr>
@@ -2040,6 +2326,25 @@
               <w:t>24</w:t>
             </w:r>
           </w:p>
+          <w:p>
+            <w:pPr>
+              <w:rPr>
+                <w:rFonts w:ascii="Segoe UI" w:eastAsia="Times New Roman" w:hAnsi="Segoe UI" w:cs="Segoe UI"/>
+                <w:color w:val="212529"/>
+                <w:sz w:val="24"/>
+                <w:szCs w:val="24"/>
+              </w:rPr>
+            </w:pPr>
+            <w:r>
+              <w:rPr>
+                <w:rFonts w:ascii="Segoe UI" w:eastAsia="Times New Roman" w:hAnsi="Segoe UI" w:cs="Segoe UI"/>
+                <w:color w:val="212529"/>
+                <w:sz w:val="24"/>
+                <w:szCs w:val="24"/>
+              </w:rPr>
+              <w:t>CH 4</w:t>
+            </w:r>
+          </w:p>
         </w:tc>
         <w:tc>
           <w:tcPr>
@@ -2063,6 +2368,25 @@
                 <w:szCs w:val="24"/>
               </w:rPr>
               <w:t>25</w:t>
+            </w:r>
+          </w:p>
+          <w:p>
+            <w:pPr>
+              <w:rPr>
+                <w:rFonts w:ascii="Segoe UI" w:eastAsia="Times New Roman" w:hAnsi="Segoe UI" w:cs="Segoe UI"/>
+                <w:color w:val="212529"/>
+                <w:sz w:val="24"/>
+                <w:szCs w:val="24"/>
+              </w:rPr>
+            </w:pPr>
+            <w:r>
+              <w:rPr>
+                <w:rFonts w:ascii="Segoe UI" w:eastAsia="Times New Roman" w:hAnsi="Segoe UI" w:cs="Segoe UI"/>
+                <w:color w:val="212529"/>
+                <w:sz w:val="24"/>
+                <w:szCs w:val="24"/>
+              </w:rPr>
+              <w:t>Lab (CH 4)</w:t>
             </w:r>
           </w:p>
         </w:tc>
@@ -2168,6 +2492,25 @@
                 <w:szCs w:val="24"/>
               </w:rPr>
               <w:t>29</w:t>
+            </w:r>
+          </w:p>
+          <w:p>
+            <w:pPr>
+              <w:rPr>
+                <w:rFonts w:ascii="Segoe UI" w:eastAsia="Times New Roman" w:hAnsi="Segoe UI" w:cs="Segoe UI"/>
+                <w:color w:val="212529"/>
+                <w:sz w:val="24"/>
+                <w:szCs w:val="24"/>
+              </w:rPr>
+            </w:pPr>
+            <w:r>
+              <w:rPr>
+                <w:rFonts w:ascii="Segoe UI" w:eastAsia="Times New Roman" w:hAnsi="Segoe UI" w:cs="Segoe UI"/>
+                <w:color w:val="212529"/>
+                <w:sz w:val="24"/>
+                <w:szCs w:val="24"/>
+              </w:rPr>
+              <w:t>CH 4 Deadline</w:t>
             </w:r>
           </w:p>
         </w:tc>
@@ -2534,6 +2877,25 @@
               <w:t>1</w:t>
             </w:r>
           </w:p>
+          <w:p>
+            <w:pPr>
+              <w:rPr>
+                <w:rFonts w:ascii="Segoe UI" w:eastAsia="Times New Roman" w:hAnsi="Segoe UI" w:cs="Segoe UI"/>
+                <w:color w:val="212529"/>
+                <w:sz w:val="24"/>
+                <w:szCs w:val="24"/>
+              </w:rPr>
+            </w:pPr>
+            <w:r>
+              <w:rPr>
+                <w:rFonts w:ascii="Segoe UI" w:eastAsia="Times New Roman" w:hAnsi="Segoe UI" w:cs="Segoe UI"/>
+                <w:color w:val="212529"/>
+                <w:sz w:val="24"/>
+                <w:szCs w:val="24"/>
+              </w:rPr>
+              <w:t>CH 5</w:t>
+            </w:r>
+          </w:p>
         </w:tc>
         <w:tc>
           <w:tcPr>
@@ -2557,6 +2919,25 @@
                 <w:szCs w:val="24"/>
               </w:rPr>
               <w:t>2</w:t>
+            </w:r>
+          </w:p>
+          <w:p>
+            <w:pPr>
+              <w:rPr>
+                <w:rFonts w:ascii="Segoe UI" w:eastAsia="Times New Roman" w:hAnsi="Segoe UI" w:cs="Segoe UI"/>
+                <w:color w:val="212529"/>
+                <w:sz w:val="24"/>
+                <w:szCs w:val="24"/>
+              </w:rPr>
+            </w:pPr>
+            <w:r>
+              <w:rPr>
+                <w:rFonts w:ascii="Segoe UI" w:eastAsia="Times New Roman" w:hAnsi="Segoe UI" w:cs="Segoe UI"/>
+                <w:color w:val="212529"/>
+                <w:sz w:val="24"/>
+                <w:szCs w:val="24"/>
+              </w:rPr>
+              <w:t>Lab (CH 5)</w:t>
             </w:r>
           </w:p>
         </w:tc>
@@ -2664,6 +3045,25 @@
               <w:t>6</w:t>
             </w:r>
           </w:p>
+          <w:p>
+            <w:pPr>
+              <w:rPr>
+                <w:rFonts w:ascii="Segoe UI" w:eastAsia="Times New Roman" w:hAnsi="Segoe UI" w:cs="Segoe UI"/>
+                <w:color w:val="212529"/>
+                <w:sz w:val="24"/>
+                <w:szCs w:val="24"/>
+              </w:rPr>
+            </w:pPr>
+            <w:r>
+              <w:rPr>
+                <w:rFonts w:ascii="Segoe UI" w:eastAsia="Times New Roman" w:hAnsi="Segoe UI" w:cs="Segoe UI"/>
+                <w:color w:val="212529"/>
+                <w:sz w:val="24"/>
+                <w:szCs w:val="24"/>
+              </w:rPr>
+              <w:t>CH 5</w:t>
+            </w:r>
+          </w:p>
         </w:tc>
         <w:tc>
           <w:tcPr>
@@ -2714,6 +3114,25 @@
               <w:t>8</w:t>
             </w:r>
           </w:p>
+          <w:p>
+            <w:pPr>
+              <w:rPr>
+                <w:rFonts w:ascii="Segoe UI" w:eastAsia="Times New Roman" w:hAnsi="Segoe UI" w:cs="Segoe UI"/>
+                <w:color w:val="212529"/>
+                <w:sz w:val="24"/>
+                <w:szCs w:val="24"/>
+              </w:rPr>
+            </w:pPr>
+            <w:r>
+              <w:rPr>
+                <w:rFonts w:ascii="Segoe UI" w:eastAsia="Times New Roman" w:hAnsi="Segoe UI" w:cs="Segoe UI"/>
+                <w:color w:val="212529"/>
+                <w:sz w:val="24"/>
+                <w:szCs w:val="24"/>
+              </w:rPr>
+              <w:t>CH 5</w:t>
+            </w:r>
+          </w:p>
         </w:tc>
         <w:tc>
           <w:tcPr>
@@ -2738,6 +3157,35 @@
               </w:rPr>
               <w:t>9</w:t>
             </w:r>
+          </w:p>
+          <w:p>
+            <w:pPr>
+              <w:rPr>
+                <w:rFonts w:ascii="Segoe UI" w:eastAsia="Times New Roman" w:hAnsi="Segoe UI" w:cs="Segoe UI"/>
+                <w:color w:val="212529"/>
+                <w:sz w:val="24"/>
+                <w:szCs w:val="24"/>
+              </w:rPr>
+            </w:pPr>
+            <w:r>
+              <w:rPr>
+                <w:rFonts w:ascii="Segoe UI" w:eastAsia="Times New Roman" w:hAnsi="Segoe UI" w:cs="Segoe UI"/>
+                <w:color w:val="212529"/>
+                <w:sz w:val="24"/>
+                <w:szCs w:val="24"/>
+              </w:rPr>
+              <w:t>Lab (CH 5)</w:t>
+            </w:r>
+          </w:p>
+          <w:p>
+            <w:pPr>
+              <w:rPr>
+                <w:rFonts w:ascii="Segoe UI" w:eastAsia="Times New Roman" w:hAnsi="Segoe UI" w:cs="Segoe UI"/>
+                <w:color w:val="212529"/>
+                <w:sz w:val="24"/>
+                <w:szCs w:val="24"/>
+              </w:rPr>
+            </w:pPr>
           </w:p>
         </w:tc>
         <w:tc>
@@ -2819,6 +3267,25 @@
               <w:t>12</w:t>
             </w:r>
           </w:p>
+          <w:p>
+            <w:pPr>
+              <w:rPr>
+                <w:rFonts w:ascii="Segoe UI" w:eastAsia="Times New Roman" w:hAnsi="Segoe UI" w:cs="Segoe UI"/>
+                <w:color w:val="212529"/>
+                <w:sz w:val="24"/>
+                <w:szCs w:val="24"/>
+              </w:rPr>
+            </w:pPr>
+            <w:r>
+              <w:rPr>
+                <w:rFonts w:ascii="Segoe UI" w:eastAsia="Times New Roman" w:hAnsi="Segoe UI" w:cs="Segoe UI"/>
+                <w:color w:val="212529"/>
+                <w:sz w:val="24"/>
+                <w:szCs w:val="24"/>
+              </w:rPr>
+              <w:t>CH 5 Deadline</w:t>
+            </w:r>
+          </w:p>
         </w:tc>
         <w:tc>
           <w:tcPr>
@@ -2844,6 +3311,25 @@
               <w:t>13</w:t>
             </w:r>
           </w:p>
+          <w:p>
+            <w:pPr>
+              <w:rPr>
+                <w:rFonts w:ascii="Segoe UI" w:eastAsia="Times New Roman" w:hAnsi="Segoe UI" w:cs="Segoe UI"/>
+                <w:color w:val="212529"/>
+                <w:sz w:val="24"/>
+                <w:szCs w:val="24"/>
+              </w:rPr>
+            </w:pPr>
+            <w:r>
+              <w:rPr>
+                <w:rFonts w:ascii="Segoe UI" w:eastAsia="Times New Roman" w:hAnsi="Segoe UI" w:cs="Segoe UI"/>
+                <w:color w:val="212529"/>
+                <w:sz w:val="24"/>
+                <w:szCs w:val="24"/>
+              </w:rPr>
+              <w:t>CH 6</w:t>
+            </w:r>
+          </w:p>
         </w:tc>
         <w:tc>
           <w:tcPr>
@@ -2894,6 +3380,25 @@
               <w:t>15</w:t>
             </w:r>
           </w:p>
+          <w:p>
+            <w:pPr>
+              <w:rPr>
+                <w:rFonts w:ascii="Segoe UI" w:eastAsia="Times New Roman" w:hAnsi="Segoe UI" w:cs="Segoe UI"/>
+                <w:color w:val="212529"/>
+                <w:sz w:val="24"/>
+                <w:szCs w:val="24"/>
+              </w:rPr>
+            </w:pPr>
+            <w:r>
+              <w:rPr>
+                <w:rFonts w:ascii="Segoe UI" w:eastAsia="Times New Roman" w:hAnsi="Segoe UI" w:cs="Segoe UI"/>
+                <w:color w:val="212529"/>
+                <w:sz w:val="24"/>
+                <w:szCs w:val="24"/>
+              </w:rPr>
+              <w:t>CH 6</w:t>
+            </w:r>
+          </w:p>
         </w:tc>
         <w:tc>
           <w:tcPr>
@@ -2917,6 +3422,25 @@
                 <w:szCs w:val="24"/>
               </w:rPr>
               <w:t>16</w:t>
+            </w:r>
+          </w:p>
+          <w:p>
+            <w:pPr>
+              <w:rPr>
+                <w:rFonts w:ascii="Segoe UI" w:eastAsia="Times New Roman" w:hAnsi="Segoe UI" w:cs="Segoe UI"/>
+                <w:color w:val="212529"/>
+                <w:sz w:val="24"/>
+                <w:szCs w:val="24"/>
+              </w:rPr>
+            </w:pPr>
+            <w:r>
+              <w:rPr>
+                <w:rFonts w:ascii="Segoe UI" w:eastAsia="Times New Roman" w:hAnsi="Segoe UI" w:cs="Segoe UI"/>
+                <w:color w:val="212529"/>
+                <w:sz w:val="24"/>
+                <w:szCs w:val="24"/>
+              </w:rPr>
+              <w:t>Lab (CH 6)</w:t>
             </w:r>
           </w:p>
         </w:tc>
@@ -2999,6 +3523,25 @@
               <w:t>19</w:t>
             </w:r>
           </w:p>
+          <w:p>
+            <w:pPr>
+              <w:rPr>
+                <w:rFonts w:ascii="Segoe UI" w:eastAsia="Times New Roman" w:hAnsi="Segoe UI" w:cs="Segoe UI"/>
+                <w:color w:val="212529"/>
+                <w:sz w:val="24"/>
+                <w:szCs w:val="24"/>
+              </w:rPr>
+            </w:pPr>
+            <w:r>
+              <w:rPr>
+                <w:rFonts w:ascii="Segoe UI" w:eastAsia="Times New Roman" w:hAnsi="Segoe UI" w:cs="Segoe UI"/>
+                <w:color w:val="212529"/>
+                <w:sz w:val="24"/>
+                <w:szCs w:val="24"/>
+              </w:rPr>
+              <w:t>CH 6 Deadline</w:t>
+            </w:r>
+          </w:p>
         </w:tc>
         <w:tc>
           <w:tcPr>
@@ -3024,6 +3567,25 @@
               <w:t>20</w:t>
             </w:r>
           </w:p>
+          <w:p>
+            <w:pPr>
+              <w:rPr>
+                <w:rFonts w:ascii="Segoe UI" w:eastAsia="Times New Roman" w:hAnsi="Segoe UI" w:cs="Segoe UI"/>
+                <w:color w:val="212529"/>
+                <w:sz w:val="24"/>
+                <w:szCs w:val="24"/>
+              </w:rPr>
+            </w:pPr>
+            <w:r>
+              <w:rPr>
+                <w:rFonts w:ascii="Segoe UI" w:eastAsia="Times New Roman" w:hAnsi="Segoe UI" w:cs="Segoe UI"/>
+                <w:color w:val="212529"/>
+                <w:sz w:val="24"/>
+                <w:szCs w:val="24"/>
+              </w:rPr>
+              <w:t>CH 7</w:t>
+            </w:r>
+          </w:p>
         </w:tc>
         <w:tc>
           <w:tcPr>
@@ -3074,6 +3636,25 @@
               <w:t>22</w:t>
             </w:r>
           </w:p>
+          <w:p>
+            <w:pPr>
+              <w:rPr>
+                <w:rFonts w:ascii="Segoe UI" w:eastAsia="Times New Roman" w:hAnsi="Segoe UI" w:cs="Segoe UI"/>
+                <w:color w:val="212529"/>
+                <w:sz w:val="24"/>
+                <w:szCs w:val="24"/>
+              </w:rPr>
+            </w:pPr>
+            <w:r>
+              <w:rPr>
+                <w:rFonts w:ascii="Segoe UI" w:eastAsia="Times New Roman" w:hAnsi="Segoe UI" w:cs="Segoe UI"/>
+                <w:color w:val="212529"/>
+                <w:sz w:val="24"/>
+                <w:szCs w:val="24"/>
+              </w:rPr>
+              <w:t>CH 7</w:t>
+            </w:r>
+          </w:p>
         </w:tc>
         <w:tc>
           <w:tcPr>
@@ -3097,6 +3678,25 @@
                 <w:szCs w:val="24"/>
               </w:rPr>
               <w:t>23</w:t>
+            </w:r>
+          </w:p>
+          <w:p>
+            <w:pPr>
+              <w:rPr>
+                <w:rFonts w:ascii="Segoe UI" w:eastAsia="Times New Roman" w:hAnsi="Segoe UI" w:cs="Segoe UI"/>
+                <w:color w:val="212529"/>
+                <w:sz w:val="24"/>
+                <w:szCs w:val="24"/>
+              </w:rPr>
+            </w:pPr>
+            <w:r>
+              <w:rPr>
+                <w:rFonts w:ascii="Segoe UI" w:eastAsia="Times New Roman" w:hAnsi="Segoe UI" w:cs="Segoe UI"/>
+                <w:color w:val="212529"/>
+                <w:sz w:val="24"/>
+                <w:szCs w:val="24"/>
+              </w:rPr>
+              <w:t>Lab (CH 7)</w:t>
             </w:r>
           </w:p>
         </w:tc>
@@ -3179,6 +3779,25 @@
               <w:t>26</w:t>
             </w:r>
           </w:p>
+          <w:p>
+            <w:pPr>
+              <w:rPr>
+                <w:rFonts w:ascii="Segoe UI" w:eastAsia="Times New Roman" w:hAnsi="Segoe UI" w:cs="Segoe UI"/>
+                <w:color w:val="212529"/>
+                <w:sz w:val="24"/>
+                <w:szCs w:val="24"/>
+              </w:rPr>
+            </w:pPr>
+            <w:r>
+              <w:rPr>
+                <w:rFonts w:ascii="Segoe UI" w:eastAsia="Times New Roman" w:hAnsi="Segoe UI" w:cs="Segoe UI"/>
+                <w:color w:val="212529"/>
+                <w:sz w:val="24"/>
+                <w:szCs w:val="24"/>
+              </w:rPr>
+              <w:t>CH 7 Deadline</w:t>
+            </w:r>
+          </w:p>
         </w:tc>
         <w:tc>
           <w:tcPr>
@@ -3204,6 +3823,25 @@
               <w:t>27</w:t>
             </w:r>
           </w:p>
+          <w:p>
+            <w:pPr>
+              <w:rPr>
+                <w:rFonts w:ascii="Segoe UI" w:eastAsia="Times New Roman" w:hAnsi="Segoe UI" w:cs="Segoe UI"/>
+                <w:color w:val="212529"/>
+                <w:sz w:val="24"/>
+                <w:szCs w:val="24"/>
+              </w:rPr>
+            </w:pPr>
+            <w:r>
+              <w:rPr>
+                <w:rFonts w:ascii="Segoe UI" w:eastAsia="Times New Roman" w:hAnsi="Segoe UI" w:cs="Segoe UI"/>
+                <w:color w:val="212529"/>
+                <w:sz w:val="24"/>
+                <w:szCs w:val="24"/>
+              </w:rPr>
+              <w:t>CH 8</w:t>
+            </w:r>
+          </w:p>
         </w:tc>
         <w:tc>
           <w:tcPr>
@@ -3254,6 +3892,25 @@
               <w:t>29</w:t>
             </w:r>
           </w:p>
+          <w:p>
+            <w:pPr>
+              <w:rPr>
+                <w:rFonts w:ascii="Segoe UI" w:eastAsia="Times New Roman" w:hAnsi="Segoe UI" w:cs="Segoe UI"/>
+                <w:color w:val="212529"/>
+                <w:sz w:val="24"/>
+                <w:szCs w:val="24"/>
+              </w:rPr>
+            </w:pPr>
+            <w:r>
+              <w:rPr>
+                <w:rFonts w:ascii="Segoe UI" w:eastAsia="Times New Roman" w:hAnsi="Segoe UI" w:cs="Segoe UI"/>
+                <w:color w:val="212529"/>
+                <w:sz w:val="24"/>
+                <w:szCs w:val="24"/>
+              </w:rPr>
+              <w:t>CH 8</w:t>
+            </w:r>
+          </w:p>
         </w:tc>
         <w:tc>
           <w:tcPr>
@@ -3277,6 +3934,25 @@
                 <w:szCs w:val="24"/>
               </w:rPr>
               <w:t>30</w:t>
+            </w:r>
+          </w:p>
+          <w:p>
+            <w:pPr>
+              <w:rPr>
+                <w:rFonts w:ascii="Segoe UI" w:eastAsia="Times New Roman" w:hAnsi="Segoe UI" w:cs="Segoe UI"/>
+                <w:color w:val="212529"/>
+                <w:sz w:val="24"/>
+                <w:szCs w:val="24"/>
+              </w:rPr>
+            </w:pPr>
+            <w:r>
+              <w:rPr>
+                <w:rFonts w:ascii="Segoe UI" w:eastAsia="Times New Roman" w:hAnsi="Segoe UI" w:cs="Segoe UI"/>
+                <w:color w:val="212529"/>
+                <w:sz w:val="24"/>
+                <w:szCs w:val="24"/>
+              </w:rPr>
+              <w:t>Lab (CH 8)</w:t>
             </w:r>
           </w:p>
         </w:tc>
@@ -3562,6 +4238,25 @@
               <w:t>2</w:t>
             </w:r>
           </w:p>
+          <w:p>
+            <w:pPr>
+              <w:rPr>
+                <w:rFonts w:ascii="Segoe UI" w:eastAsia="Times New Roman" w:hAnsi="Segoe UI" w:cs="Segoe UI"/>
+                <w:color w:val="212529"/>
+                <w:sz w:val="24"/>
+                <w:szCs w:val="24"/>
+              </w:rPr>
+            </w:pPr>
+            <w:r>
+              <w:rPr>
+                <w:rFonts w:ascii="Segoe UI" w:eastAsia="Times New Roman" w:hAnsi="Segoe UI" w:cs="Segoe UI"/>
+                <w:color w:val="212529"/>
+                <w:sz w:val="24"/>
+                <w:szCs w:val="24"/>
+              </w:rPr>
+              <w:t>CH 8 Deadline</w:t>
+            </w:r>
+          </w:p>
         </w:tc>
         <w:tc>
           <w:tcPr>
@@ -3587,6 +4282,25 @@
               <w:t>3</w:t>
             </w:r>
           </w:p>
+          <w:p>
+            <w:pPr>
+              <w:rPr>
+                <w:rFonts w:ascii="Segoe UI" w:eastAsia="Times New Roman" w:hAnsi="Segoe UI" w:cs="Segoe UI"/>
+                <w:color w:val="212529"/>
+                <w:sz w:val="24"/>
+                <w:szCs w:val="24"/>
+              </w:rPr>
+            </w:pPr>
+            <w:r>
+              <w:rPr>
+                <w:rFonts w:ascii="Segoe UI" w:eastAsia="Times New Roman" w:hAnsi="Segoe UI" w:cs="Segoe UI"/>
+                <w:color w:val="212529"/>
+                <w:sz w:val="24"/>
+                <w:szCs w:val="24"/>
+              </w:rPr>
+              <w:t>CH 9</w:t>
+            </w:r>
+          </w:p>
         </w:tc>
         <w:tc>
           <w:tcPr>
@@ -3637,6 +4351,25 @@
               <w:t>5</w:t>
             </w:r>
           </w:p>
+          <w:p>
+            <w:pPr>
+              <w:rPr>
+                <w:rFonts w:ascii="Segoe UI" w:eastAsia="Times New Roman" w:hAnsi="Segoe UI" w:cs="Segoe UI"/>
+                <w:color w:val="212529"/>
+                <w:sz w:val="24"/>
+                <w:szCs w:val="24"/>
+              </w:rPr>
+            </w:pPr>
+            <w:r>
+              <w:rPr>
+                <w:rFonts w:ascii="Segoe UI" w:eastAsia="Times New Roman" w:hAnsi="Segoe UI" w:cs="Segoe UI"/>
+                <w:color w:val="212529"/>
+                <w:sz w:val="24"/>
+                <w:szCs w:val="24"/>
+              </w:rPr>
+              <w:t>CH 9</w:t>
+            </w:r>
+          </w:p>
         </w:tc>
         <w:tc>
           <w:tcPr>
@@ -3660,6 +4393,25 @@
                 <w:szCs w:val="24"/>
               </w:rPr>
               <w:t>6</w:t>
+            </w:r>
+          </w:p>
+          <w:p>
+            <w:pPr>
+              <w:rPr>
+                <w:rFonts w:ascii="Segoe UI" w:eastAsia="Times New Roman" w:hAnsi="Segoe UI" w:cs="Segoe UI"/>
+                <w:color w:val="212529"/>
+                <w:sz w:val="24"/>
+                <w:szCs w:val="24"/>
+              </w:rPr>
+            </w:pPr>
+            <w:r>
+              <w:rPr>
+                <w:rFonts w:ascii="Segoe UI" w:eastAsia="Times New Roman" w:hAnsi="Segoe UI" w:cs="Segoe UI"/>
+                <w:color w:val="212529"/>
+                <w:sz w:val="24"/>
+                <w:szCs w:val="24"/>
+              </w:rPr>
+              <w:t>Lab (CH 9)</w:t>
             </w:r>
           </w:p>
         </w:tc>
@@ -3742,6 +4494,25 @@
               <w:t>9</w:t>
             </w:r>
           </w:p>
+          <w:p>
+            <w:pPr>
+              <w:rPr>
+                <w:rFonts w:ascii="Segoe UI" w:eastAsia="Times New Roman" w:hAnsi="Segoe UI" w:cs="Segoe UI"/>
+                <w:color w:val="212529"/>
+                <w:sz w:val="24"/>
+                <w:szCs w:val="24"/>
+              </w:rPr>
+            </w:pPr>
+            <w:r>
+              <w:rPr>
+                <w:rFonts w:ascii="Segoe UI" w:eastAsia="Times New Roman" w:hAnsi="Segoe UI" w:cs="Segoe UI"/>
+                <w:color w:val="212529"/>
+                <w:sz w:val="24"/>
+                <w:szCs w:val="24"/>
+              </w:rPr>
+              <w:t>CH 9 Deadline</w:t>
+            </w:r>
+          </w:p>
         </w:tc>
         <w:tc>
           <w:tcPr>
@@ -3767,6 +4538,25 @@
               <w:t>10</w:t>
             </w:r>
           </w:p>
+          <w:p>
+            <w:pPr>
+              <w:rPr>
+                <w:rFonts w:ascii="Segoe UI" w:eastAsia="Times New Roman" w:hAnsi="Segoe UI" w:cs="Segoe UI"/>
+                <w:color w:val="212529"/>
+                <w:sz w:val="24"/>
+                <w:szCs w:val="24"/>
+              </w:rPr>
+            </w:pPr>
+            <w:r>
+              <w:rPr>
+                <w:rFonts w:ascii="Segoe UI" w:eastAsia="Times New Roman" w:hAnsi="Segoe UI" w:cs="Segoe UI"/>
+                <w:color w:val="212529"/>
+                <w:sz w:val="24"/>
+                <w:szCs w:val="24"/>
+              </w:rPr>
+              <w:t>CH 10</w:t>
+            </w:r>
+          </w:p>
         </w:tc>
         <w:tc>
           <w:tcPr>
@@ -3836,6 +4626,25 @@
               <w:t>12</w:t>
             </w:r>
           </w:p>
+          <w:p>
+            <w:pPr>
+              <w:rPr>
+                <w:rFonts w:ascii="Segoe UI" w:eastAsia="Times New Roman" w:hAnsi="Segoe UI" w:cs="Segoe UI"/>
+                <w:color w:val="212529"/>
+                <w:sz w:val="24"/>
+                <w:szCs w:val="24"/>
+              </w:rPr>
+            </w:pPr>
+            <w:r>
+              <w:rPr>
+                <w:rFonts w:ascii="Segoe UI" w:eastAsia="Times New Roman" w:hAnsi="Segoe UI" w:cs="Segoe UI"/>
+                <w:color w:val="212529"/>
+                <w:sz w:val="24"/>
+                <w:szCs w:val="24"/>
+              </w:rPr>
+              <w:t>CH 10</w:t>
+            </w:r>
+          </w:p>
         </w:tc>
         <w:tc>
           <w:tcPr>
@@ -3859,6 +4668,25 @@
                 <w:szCs w:val="24"/>
               </w:rPr>
               <w:t>13</w:t>
+            </w:r>
+          </w:p>
+          <w:p>
+            <w:pPr>
+              <w:rPr>
+                <w:rFonts w:ascii="Segoe UI" w:eastAsia="Times New Roman" w:hAnsi="Segoe UI" w:cs="Segoe UI"/>
+                <w:color w:val="212529"/>
+                <w:sz w:val="24"/>
+                <w:szCs w:val="24"/>
+              </w:rPr>
+            </w:pPr>
+            <w:r>
+              <w:rPr>
+                <w:rFonts w:ascii="Segoe UI" w:eastAsia="Times New Roman" w:hAnsi="Segoe UI" w:cs="Segoe UI"/>
+                <w:color w:val="212529"/>
+                <w:sz w:val="24"/>
+                <w:szCs w:val="24"/>
+              </w:rPr>
+              <w:t>Lab (CH 10)</w:t>
             </w:r>
           </w:p>
         </w:tc>
@@ -3941,6 +4769,25 @@
               <w:t>16</w:t>
             </w:r>
           </w:p>
+          <w:p>
+            <w:pPr>
+              <w:rPr>
+                <w:rFonts w:ascii="Segoe UI" w:eastAsia="Times New Roman" w:hAnsi="Segoe UI" w:cs="Segoe UI"/>
+                <w:color w:val="212529"/>
+                <w:sz w:val="24"/>
+                <w:szCs w:val="24"/>
+              </w:rPr>
+            </w:pPr>
+            <w:r>
+              <w:rPr>
+                <w:rFonts w:ascii="Segoe UI" w:eastAsia="Times New Roman" w:hAnsi="Segoe UI" w:cs="Segoe UI"/>
+                <w:color w:val="212529"/>
+                <w:sz w:val="24"/>
+                <w:szCs w:val="24"/>
+              </w:rPr>
+              <w:t>CH 10 Deadline</w:t>
+            </w:r>
+          </w:p>
         </w:tc>
         <w:tc>
           <w:tcPr>
@@ -3966,6 +4813,25 @@
               <w:t>17</w:t>
             </w:r>
           </w:p>
+          <w:p>
+            <w:pPr>
+              <w:rPr>
+                <w:rFonts w:ascii="Segoe UI" w:eastAsia="Times New Roman" w:hAnsi="Segoe UI" w:cs="Segoe UI"/>
+                <w:color w:val="212529"/>
+                <w:sz w:val="24"/>
+                <w:szCs w:val="24"/>
+              </w:rPr>
+            </w:pPr>
+            <w:r>
+              <w:rPr>
+                <w:rFonts w:ascii="Segoe UI" w:eastAsia="Times New Roman" w:hAnsi="Segoe UI" w:cs="Segoe UI"/>
+                <w:color w:val="212529"/>
+                <w:sz w:val="24"/>
+                <w:szCs w:val="24"/>
+              </w:rPr>
+              <w:t>CH 11</w:t>
+            </w:r>
+          </w:p>
         </w:tc>
         <w:tc>
           <w:tcPr>
@@ -4016,6 +4882,25 @@
               <w:t>19</w:t>
             </w:r>
           </w:p>
+          <w:p>
+            <w:pPr>
+              <w:rPr>
+                <w:rFonts w:ascii="Segoe UI" w:eastAsia="Times New Roman" w:hAnsi="Segoe UI" w:cs="Segoe UI"/>
+                <w:color w:val="212529"/>
+                <w:sz w:val="24"/>
+                <w:szCs w:val="24"/>
+              </w:rPr>
+            </w:pPr>
+            <w:r>
+              <w:rPr>
+                <w:rFonts w:ascii="Segoe UI" w:eastAsia="Times New Roman" w:hAnsi="Segoe UI" w:cs="Segoe UI"/>
+                <w:color w:val="212529"/>
+                <w:sz w:val="24"/>
+                <w:szCs w:val="24"/>
+              </w:rPr>
+              <w:t>CH 11</w:t>
+            </w:r>
+          </w:p>
         </w:tc>
         <w:tc>
           <w:tcPr>
@@ -4039,6 +4924,25 @@
                 <w:szCs w:val="24"/>
               </w:rPr>
               <w:t>20</w:t>
+            </w:r>
+          </w:p>
+          <w:p>
+            <w:pPr>
+              <w:rPr>
+                <w:rFonts w:ascii="Segoe UI" w:eastAsia="Times New Roman" w:hAnsi="Segoe UI" w:cs="Segoe UI"/>
+                <w:color w:val="212529"/>
+                <w:sz w:val="24"/>
+                <w:szCs w:val="24"/>
+              </w:rPr>
+            </w:pPr>
+            <w:r>
+              <w:rPr>
+                <w:rFonts w:ascii="Segoe UI" w:eastAsia="Times New Roman" w:hAnsi="Segoe UI" w:cs="Segoe UI"/>
+                <w:color w:val="212529"/>
+                <w:sz w:val="24"/>
+                <w:szCs w:val="24"/>
+              </w:rPr>
+              <w:t>Lab (CH 11)</w:t>
             </w:r>
           </w:p>
         </w:tc>
@@ -4681,6 +5585,44 @@
               <w:t>1</w:t>
             </w:r>
           </w:p>
+          <w:p>
+            <w:pPr>
+              <w:rPr>
+                <w:rFonts w:ascii="Segoe UI" w:eastAsia="Times New Roman" w:hAnsi="Segoe UI" w:cs="Segoe UI"/>
+                <w:color w:val="212529"/>
+                <w:sz w:val="24"/>
+                <w:szCs w:val="24"/>
+              </w:rPr>
+            </w:pPr>
+            <w:r>
+              <w:rPr>
+                <w:rFonts w:ascii="Segoe UI" w:eastAsia="Times New Roman" w:hAnsi="Segoe UI" w:cs="Segoe UI"/>
+                <w:color w:val="212529"/>
+                <w:sz w:val="24"/>
+                <w:szCs w:val="24"/>
+              </w:rPr>
+              <w:t>CH 11 Deadline</w:t>
+            </w:r>
+          </w:p>
+          <w:p>
+            <w:pPr>
+              <w:rPr>
+                <w:rFonts w:ascii="Segoe UI" w:eastAsia="Times New Roman" w:hAnsi="Segoe UI" w:cs="Segoe UI"/>
+                <w:color w:val="212529"/>
+                <w:sz w:val="24"/>
+                <w:szCs w:val="24"/>
+              </w:rPr>
+            </w:pPr>
+            <w:r>
+              <w:rPr>
+                <w:rFonts w:ascii="Segoe UI" w:eastAsia="Times New Roman" w:hAnsi="Segoe UI" w:cs="Segoe UI"/>
+                <w:color w:val="212529"/>
+                <w:sz w:val="24"/>
+                <w:szCs w:val="24"/>
+              </w:rPr>
+              <w:t>Start CH 12</w:t>
+            </w:r>
+          </w:p>
         </w:tc>
         <w:tc>
           <w:tcPr>
@@ -4731,6 +5673,25 @@
               <w:t>3</w:t>
             </w:r>
           </w:p>
+          <w:p>
+            <w:pPr>
+              <w:rPr>
+                <w:rFonts w:ascii="Segoe UI" w:eastAsia="Times New Roman" w:hAnsi="Segoe UI" w:cs="Segoe UI"/>
+                <w:color w:val="212529"/>
+                <w:sz w:val="24"/>
+                <w:szCs w:val="24"/>
+              </w:rPr>
+            </w:pPr>
+            <w:r>
+              <w:rPr>
+                <w:rFonts w:ascii="Segoe UI" w:eastAsia="Times New Roman" w:hAnsi="Segoe UI" w:cs="Segoe UI"/>
+                <w:color w:val="212529"/>
+                <w:sz w:val="24"/>
+                <w:szCs w:val="24"/>
+              </w:rPr>
+              <w:t>CH 12</w:t>
+            </w:r>
+          </w:p>
         </w:tc>
         <w:tc>
           <w:tcPr>
@@ -4754,6 +5715,25 @@
                 <w:szCs w:val="24"/>
               </w:rPr>
               <w:t>4</w:t>
+            </w:r>
+          </w:p>
+          <w:p>
+            <w:pPr>
+              <w:rPr>
+                <w:rFonts w:ascii="Segoe UI" w:eastAsia="Times New Roman" w:hAnsi="Segoe UI" w:cs="Segoe UI"/>
+                <w:color w:val="212529"/>
+                <w:sz w:val="24"/>
+                <w:szCs w:val="24"/>
+              </w:rPr>
+            </w:pPr>
+            <w:r>
+              <w:rPr>
+                <w:rFonts w:ascii="Segoe UI" w:eastAsia="Times New Roman" w:hAnsi="Segoe UI" w:cs="Segoe UI"/>
+                <w:color w:val="212529"/>
+                <w:sz w:val="24"/>
+                <w:szCs w:val="24"/>
+              </w:rPr>
+              <w:t>Lab (CH 12)</w:t>
             </w:r>
           </w:p>
         </w:tc>
@@ -4871,6 +5851,44 @@
               <w:t>8</w:t>
             </w:r>
           </w:p>
+          <w:p>
+            <w:pPr>
+              <w:rPr>
+                <w:rFonts w:ascii="Segoe UI" w:eastAsia="Times New Roman" w:hAnsi="Segoe UI" w:cs="Segoe UI"/>
+                <w:color w:val="212529"/>
+                <w:sz w:val="24"/>
+                <w:szCs w:val="24"/>
+              </w:rPr>
+            </w:pPr>
+            <w:r>
+              <w:rPr>
+                <w:rFonts w:ascii="Segoe UI" w:eastAsia="Times New Roman" w:hAnsi="Segoe UI" w:cs="Segoe UI"/>
+                <w:color w:val="212529"/>
+                <w:sz w:val="24"/>
+                <w:szCs w:val="24"/>
+              </w:rPr>
+              <w:t>CH 12 Deadline</w:t>
+            </w:r>
+          </w:p>
+          <w:p>
+            <w:pPr>
+              <w:rPr>
+                <w:rFonts w:ascii="Segoe UI" w:eastAsia="Times New Roman" w:hAnsi="Segoe UI" w:cs="Segoe UI"/>
+                <w:color w:val="212529"/>
+                <w:sz w:val="24"/>
+                <w:szCs w:val="24"/>
+              </w:rPr>
+            </w:pPr>
+            <w:r>
+              <w:rPr>
+                <w:rFonts w:ascii="Segoe UI" w:eastAsia="Times New Roman" w:hAnsi="Segoe UI" w:cs="Segoe UI"/>
+                <w:color w:val="212529"/>
+                <w:sz w:val="24"/>
+                <w:szCs w:val="24"/>
+              </w:rPr>
+              <w:t>Final Project</w:t>
+            </w:r>
+          </w:p>
         </w:tc>
         <w:tc>
           <w:tcPr>
@@ -4919,6 +5937,25 @@
                 <w:szCs w:val="24"/>
               </w:rPr>
               <w:t>10</w:t>
+            </w:r>
+          </w:p>
+          <w:p>
+            <w:pPr>
+              <w:rPr>
+                <w:rFonts w:ascii="Segoe UI" w:eastAsia="Times New Roman" w:hAnsi="Segoe UI" w:cs="Segoe UI"/>
+                <w:color w:val="212529"/>
+                <w:sz w:val="24"/>
+                <w:szCs w:val="24"/>
+              </w:rPr>
+            </w:pPr>
+            <w:r>
+              <w:rPr>
+                <w:rFonts w:ascii="Segoe UI" w:eastAsia="Times New Roman" w:hAnsi="Segoe UI" w:cs="Segoe UI"/>
+                <w:color w:val="212529"/>
+                <w:sz w:val="24"/>
+                <w:szCs w:val="24"/>
+              </w:rPr>
+              <w:t>Final Project</w:t>
             </w:r>
           </w:p>
         </w:tc>
@@ -5125,7 +6162,18 @@
           </w:p>
           <w:p>
             <w:r>
-              <w:t>Final Exam Period 12:40 – 2:30</w:t>
+              <w:t xml:space="preserve">Final </w:t>
+            </w:r>
+            <w:r>
+              <w:t>Project Videos</w:t>
+            </w:r>
+            <w:r>
+              <w:t xml:space="preserve"> 12:40 – 2:30</w:t>
+            </w:r>
+          </w:p>
+          <w:p>
+            <w:r>
+              <w:t>(Final Project Due At Midnight)</w:t>
             </w:r>
           </w:p>
         </w:tc>
@@ -6027,6 +7075,7 @@
   <w:style w:type="character" w:default="1" w:styleId="DefaultParagraphFont">
     <w:name w:val="Default Paragraph Font"/>
     <w:uiPriority w:val="1"/>
+    <w:semiHidden/>
     <w:unhideWhenUsed/>
   </w:style>
   <w:style w:type="table" w:default="1" w:styleId="TableNormal">

</xml_diff>

<commit_message>
updated course calendar with new deadlines.
</commit_message>
<xml_diff>
--- a/IMPORTANT/CS243 - Course Calendar.docx
+++ b/IMPORTANT/CS243 - Course Calendar.docx
@@ -3542,6 +3542,147 @@
                 <w:szCs w:val="24"/>
               </w:rPr>
             </w:pPr>
+          </w:p>
+        </w:tc>
+        <w:tc>
+          <w:tcPr>
+            <w:tcW w:w="696" w:type="pct"/>
+            <w:hideMark/>
+          </w:tcPr>
+          <w:p>
+            <w:pPr>
+              <w:rPr>
+                <w:rFonts w:ascii="Segoe UI" w:eastAsia="Times New Roman" w:hAnsi="Segoe UI" w:cs="Segoe UI"/>
+                <w:color w:val="212529"/>
+                <w:sz w:val="24"/>
+                <w:szCs w:val="24"/>
+              </w:rPr>
+            </w:pPr>
+            <w:r>
+              <w:rPr>
+                <w:rFonts w:ascii="Segoe UI" w:eastAsia="Times New Roman" w:hAnsi="Segoe UI" w:cs="Segoe UI"/>
+                <w:color w:val="212529"/>
+                <w:sz w:val="24"/>
+                <w:szCs w:val="24"/>
+              </w:rPr>
+              <w:t>20</w:t>
+            </w:r>
+          </w:p>
+          <w:p>
+            <w:pPr>
+              <w:rPr>
+                <w:rFonts w:ascii="Segoe UI" w:eastAsia="Times New Roman" w:hAnsi="Segoe UI" w:cs="Segoe UI"/>
+                <w:color w:val="212529"/>
+                <w:sz w:val="24"/>
+                <w:szCs w:val="24"/>
+              </w:rPr>
+            </w:pPr>
+            <w:r>
+              <w:rPr>
+                <w:rFonts w:ascii="Segoe UI" w:eastAsia="Times New Roman" w:hAnsi="Segoe UI" w:cs="Segoe UI"/>
+                <w:color w:val="212529"/>
+                <w:sz w:val="24"/>
+                <w:szCs w:val="24"/>
+              </w:rPr>
+              <w:t xml:space="preserve">CH </w:t>
+            </w:r>
+            <w:r>
+              <w:rPr>
+                <w:rFonts w:ascii="Segoe UI" w:eastAsia="Times New Roman" w:hAnsi="Segoe UI" w:cs="Segoe UI"/>
+                <w:color w:val="212529"/>
+                <w:sz w:val="24"/>
+                <w:szCs w:val="24"/>
+              </w:rPr>
+              <w:t>6</w:t>
+            </w:r>
+          </w:p>
+        </w:tc>
+        <w:tc>
+          <w:tcPr>
+            <w:tcW w:w="930" w:type="pct"/>
+            <w:hideMark/>
+          </w:tcPr>
+          <w:p>
+            <w:pPr>
+              <w:rPr>
+                <w:rFonts w:ascii="Segoe UI" w:eastAsia="Times New Roman" w:hAnsi="Segoe UI" w:cs="Segoe UI"/>
+                <w:color w:val="212529"/>
+                <w:sz w:val="24"/>
+                <w:szCs w:val="24"/>
+              </w:rPr>
+            </w:pPr>
+            <w:r>
+              <w:rPr>
+                <w:rFonts w:ascii="Segoe UI" w:eastAsia="Times New Roman" w:hAnsi="Segoe UI" w:cs="Segoe UI"/>
+                <w:color w:val="212529"/>
+                <w:sz w:val="24"/>
+                <w:szCs w:val="24"/>
+              </w:rPr>
+              <w:t>21</w:t>
+            </w:r>
+          </w:p>
+        </w:tc>
+        <w:tc>
+          <w:tcPr>
+            <w:tcW w:w="756" w:type="pct"/>
+            <w:hideMark/>
+          </w:tcPr>
+          <w:p>
+            <w:pPr>
+              <w:rPr>
+                <w:rFonts w:ascii="Segoe UI" w:eastAsia="Times New Roman" w:hAnsi="Segoe UI" w:cs="Segoe UI"/>
+                <w:color w:val="212529"/>
+                <w:sz w:val="24"/>
+                <w:szCs w:val="24"/>
+              </w:rPr>
+            </w:pPr>
+            <w:r>
+              <w:rPr>
+                <w:rFonts w:ascii="Segoe UI" w:eastAsia="Times New Roman" w:hAnsi="Segoe UI" w:cs="Segoe UI"/>
+                <w:color w:val="212529"/>
+                <w:sz w:val="24"/>
+                <w:szCs w:val="24"/>
+              </w:rPr>
+              <w:t>22</w:t>
+            </w:r>
+          </w:p>
+          <w:p>
+            <w:pPr>
+              <w:rPr>
+                <w:rFonts w:ascii="Segoe UI" w:eastAsia="Times New Roman" w:hAnsi="Segoe UI" w:cs="Segoe UI"/>
+                <w:color w:val="212529"/>
+                <w:sz w:val="24"/>
+                <w:szCs w:val="24"/>
+              </w:rPr>
+            </w:pPr>
+            <w:r>
+              <w:rPr>
+                <w:rFonts w:ascii="Segoe UI" w:eastAsia="Times New Roman" w:hAnsi="Segoe UI" w:cs="Segoe UI"/>
+                <w:color w:val="212529"/>
+                <w:sz w:val="24"/>
+                <w:szCs w:val="24"/>
+              </w:rPr>
+              <w:t xml:space="preserve">CH </w:t>
+            </w:r>
+            <w:r>
+              <w:rPr>
+                <w:rFonts w:ascii="Segoe UI" w:eastAsia="Times New Roman" w:hAnsi="Segoe UI" w:cs="Segoe UI"/>
+                <w:color w:val="212529"/>
+                <w:sz w:val="24"/>
+                <w:szCs w:val="24"/>
+              </w:rPr>
+              <w:t>6</w:t>
+            </w:r>
+          </w:p>
+          <w:p>
+            <w:pPr>
+              <w:rPr>
+                <w:rFonts w:ascii="Segoe UI" w:eastAsia="Times New Roman" w:hAnsi="Segoe UI" w:cs="Segoe UI"/>
+                <w:color w:val="212529"/>
+                <w:sz w:val="24"/>
+                <w:szCs w:val="24"/>
+              </w:rPr>
+            </w:pPr>
             <w:r>
               <w:rPr>
                 <w:rFonts w:ascii="Segoe UI" w:eastAsia="Times New Roman" w:hAnsi="Segoe UI" w:cs="Segoe UI"/>
@@ -3552,118 +3693,15 @@
               <w:t>CH 6 Deadline</w:t>
             </w:r>
           </w:p>
-        </w:tc>
-        <w:tc>
-          <w:tcPr>
-            <w:tcW w:w="696" w:type="pct"/>
-            <w:hideMark/>
-          </w:tcPr>
-          <w:p>
-            <w:pPr>
-              <w:rPr>
-                <w:rFonts w:ascii="Segoe UI" w:eastAsia="Times New Roman" w:hAnsi="Segoe UI" w:cs="Segoe UI"/>
-                <w:color w:val="212529"/>
-                <w:sz w:val="24"/>
-                <w:szCs w:val="24"/>
-              </w:rPr>
-            </w:pPr>
-            <w:r>
-              <w:rPr>
-                <w:rFonts w:ascii="Segoe UI" w:eastAsia="Times New Roman" w:hAnsi="Segoe UI" w:cs="Segoe UI"/>
-                <w:color w:val="212529"/>
-                <w:sz w:val="24"/>
-                <w:szCs w:val="24"/>
-              </w:rPr>
-              <w:t>20</w:t>
-            </w:r>
-          </w:p>
-          <w:p>
-            <w:pPr>
-              <w:rPr>
-                <w:rFonts w:ascii="Segoe UI" w:eastAsia="Times New Roman" w:hAnsi="Segoe UI" w:cs="Segoe UI"/>
-                <w:color w:val="212529"/>
-                <w:sz w:val="24"/>
-                <w:szCs w:val="24"/>
-              </w:rPr>
-            </w:pPr>
-            <w:r>
-              <w:rPr>
-                <w:rFonts w:ascii="Segoe UI" w:eastAsia="Times New Roman" w:hAnsi="Segoe UI" w:cs="Segoe UI"/>
-                <w:color w:val="212529"/>
-                <w:sz w:val="24"/>
-                <w:szCs w:val="24"/>
-              </w:rPr>
-              <w:t>CH 7</w:t>
-            </w:r>
-          </w:p>
-        </w:tc>
-        <w:tc>
-          <w:tcPr>
-            <w:tcW w:w="930" w:type="pct"/>
-            <w:hideMark/>
-          </w:tcPr>
-          <w:p>
-            <w:pPr>
-              <w:rPr>
-                <w:rFonts w:ascii="Segoe UI" w:eastAsia="Times New Roman" w:hAnsi="Segoe UI" w:cs="Segoe UI"/>
-                <w:color w:val="212529"/>
-                <w:sz w:val="24"/>
-                <w:szCs w:val="24"/>
-              </w:rPr>
-            </w:pPr>
-            <w:r>
-              <w:rPr>
-                <w:rFonts w:ascii="Segoe UI" w:eastAsia="Times New Roman" w:hAnsi="Segoe UI" w:cs="Segoe UI"/>
-                <w:color w:val="212529"/>
-                <w:sz w:val="24"/>
-                <w:szCs w:val="24"/>
-              </w:rPr>
-              <w:t>21</w:t>
-            </w:r>
-          </w:p>
-        </w:tc>
-        <w:tc>
-          <w:tcPr>
-            <w:tcW w:w="756" w:type="pct"/>
-            <w:hideMark/>
-          </w:tcPr>
-          <w:p>
-            <w:pPr>
-              <w:rPr>
-                <w:rFonts w:ascii="Segoe UI" w:eastAsia="Times New Roman" w:hAnsi="Segoe UI" w:cs="Segoe UI"/>
-                <w:color w:val="212529"/>
-                <w:sz w:val="24"/>
-                <w:szCs w:val="24"/>
-              </w:rPr>
-            </w:pPr>
-            <w:r>
-              <w:rPr>
-                <w:rFonts w:ascii="Segoe UI" w:eastAsia="Times New Roman" w:hAnsi="Segoe UI" w:cs="Segoe UI"/>
-                <w:color w:val="212529"/>
-                <w:sz w:val="24"/>
-                <w:szCs w:val="24"/>
-              </w:rPr>
-              <w:t>22</w:t>
-            </w:r>
-          </w:p>
-          <w:p>
-            <w:pPr>
-              <w:rPr>
-                <w:rFonts w:ascii="Segoe UI" w:eastAsia="Times New Roman" w:hAnsi="Segoe UI" w:cs="Segoe UI"/>
-                <w:color w:val="212529"/>
-                <w:sz w:val="24"/>
-                <w:szCs w:val="24"/>
-              </w:rPr>
-            </w:pPr>
-            <w:r>
-              <w:rPr>
-                <w:rFonts w:ascii="Segoe UI" w:eastAsia="Times New Roman" w:hAnsi="Segoe UI" w:cs="Segoe UI"/>
-                <w:color w:val="212529"/>
-                <w:sz w:val="24"/>
-                <w:szCs w:val="24"/>
-              </w:rPr>
-              <w:t>CH 7</w:t>
-            </w:r>
+          <w:p>
+            <w:pPr>
+              <w:rPr>
+                <w:rFonts w:ascii="Segoe UI" w:eastAsia="Times New Roman" w:hAnsi="Segoe UI" w:cs="Segoe UI"/>
+                <w:color w:val="212529"/>
+                <w:sz w:val="24"/>
+                <w:szCs w:val="24"/>
+              </w:rPr>
+            </w:pPr>
           </w:p>
         </w:tc>
         <w:tc>
@@ -3798,15 +3836,6 @@
                 <w:szCs w:val="24"/>
               </w:rPr>
             </w:pPr>
-            <w:r>
-              <w:rPr>
-                <w:rFonts w:ascii="Segoe UI" w:eastAsia="Times New Roman" w:hAnsi="Segoe UI" w:cs="Segoe UI"/>
-                <w:color w:val="212529"/>
-                <w:sz w:val="24"/>
-                <w:szCs w:val="24"/>
-              </w:rPr>
-              <w:t>CH 7 Deadline</w:t>
-            </w:r>
           </w:p>
         </w:tc>
         <w:tc>
@@ -3849,7 +3878,16 @@
                 <w:sz w:val="24"/>
                 <w:szCs w:val="24"/>
               </w:rPr>
-              <w:t>CH 8</w:t>
+              <w:t xml:space="preserve">CH </w:t>
+            </w:r>
+            <w:r>
+              <w:rPr>
+                <w:rFonts w:ascii="Segoe UI" w:eastAsia="Times New Roman" w:hAnsi="Segoe UI" w:cs="Segoe UI"/>
+                <w:color w:val="212529"/>
+                <w:sz w:val="24"/>
+                <w:szCs w:val="24"/>
+              </w:rPr>
+              <w:t>7</w:t>
             </w:r>
           </w:p>
         </w:tc>
@@ -3918,7 +3956,16 @@
                 <w:sz w:val="24"/>
                 <w:szCs w:val="24"/>
               </w:rPr>
-              <w:t>CH 8</w:t>
+              <w:t xml:space="preserve">CH </w:t>
+            </w:r>
+            <w:r>
+              <w:rPr>
+                <w:rFonts w:ascii="Segoe UI" w:eastAsia="Times New Roman" w:hAnsi="Segoe UI" w:cs="Segoe UI"/>
+                <w:color w:val="212529"/>
+                <w:sz w:val="24"/>
+                <w:szCs w:val="24"/>
+              </w:rPr>
+              <w:t>7</w:t>
             </w:r>
           </w:p>
         </w:tc>
@@ -3962,7 +4009,7 @@
                 <w:sz w:val="24"/>
                 <w:szCs w:val="24"/>
               </w:rPr>
-              <w:t>Lab (CH 8)</w:t>
+              <w:t>CH 7</w:t>
             </w:r>
           </w:p>
         </w:tc>
@@ -4264,7 +4311,25 @@
                 <w:sz w:val="24"/>
                 <w:szCs w:val="24"/>
               </w:rPr>
-              <w:t>CH 8 Deadline</w:t>
+              <w:t xml:space="preserve">CH </w:t>
+            </w:r>
+            <w:r>
+              <w:rPr>
+                <w:rFonts w:ascii="Segoe UI" w:eastAsia="Times New Roman" w:hAnsi="Segoe UI" w:cs="Segoe UI"/>
+                <w:color w:val="212529"/>
+                <w:sz w:val="24"/>
+                <w:szCs w:val="24"/>
+              </w:rPr>
+              <w:t>7</w:t>
+            </w:r>
+            <w:r>
+              <w:rPr>
+                <w:rFonts w:ascii="Segoe UI" w:eastAsia="Times New Roman" w:hAnsi="Segoe UI" w:cs="Segoe UI"/>
+                <w:color w:val="212529"/>
+                <w:sz w:val="24"/>
+                <w:szCs w:val="24"/>
+              </w:rPr>
+              <w:t xml:space="preserve"> Deadline</w:t>
             </w:r>
           </w:p>
         </w:tc>
@@ -4308,7 +4373,16 @@
                 <w:sz w:val="24"/>
                 <w:szCs w:val="24"/>
               </w:rPr>
-              <w:t>CH 9</w:t>
+              <w:t xml:space="preserve">CH </w:t>
+            </w:r>
+            <w:r>
+              <w:rPr>
+                <w:rFonts w:ascii="Segoe UI" w:eastAsia="Times New Roman" w:hAnsi="Segoe UI" w:cs="Segoe UI"/>
+                <w:color w:val="212529"/>
+                <w:sz w:val="24"/>
+                <w:szCs w:val="24"/>
+              </w:rPr>
+              <w:t>8</w:t>
             </w:r>
           </w:p>
         </w:tc>
@@ -4377,7 +4451,16 @@
                 <w:sz w:val="24"/>
                 <w:szCs w:val="24"/>
               </w:rPr>
-              <w:t>CH 9</w:t>
+              <w:t xml:space="preserve">CH </w:t>
+            </w:r>
+            <w:r>
+              <w:rPr>
+                <w:rFonts w:ascii="Segoe UI" w:eastAsia="Times New Roman" w:hAnsi="Segoe UI" w:cs="Segoe UI"/>
+                <w:color w:val="212529"/>
+                <w:sz w:val="24"/>
+                <w:szCs w:val="24"/>
+              </w:rPr>
+              <w:t>8</w:t>
             </w:r>
           </w:p>
         </w:tc>
@@ -4421,7 +4504,25 @@
                 <w:sz w:val="24"/>
                 <w:szCs w:val="24"/>
               </w:rPr>
-              <w:t>Lab (CH 9)</w:t>
+              <w:t xml:space="preserve">Lab (CH </w:t>
+            </w:r>
+            <w:r>
+              <w:rPr>
+                <w:rFonts w:ascii="Segoe UI" w:eastAsia="Times New Roman" w:hAnsi="Segoe UI" w:cs="Segoe UI"/>
+                <w:color w:val="212529"/>
+                <w:sz w:val="24"/>
+                <w:szCs w:val="24"/>
+              </w:rPr>
+              <w:t>8</w:t>
+            </w:r>
+            <w:r>
+              <w:rPr>
+                <w:rFonts w:ascii="Segoe UI" w:eastAsia="Times New Roman" w:hAnsi="Segoe UI" w:cs="Segoe UI"/>
+                <w:color w:val="212529"/>
+                <w:sz w:val="24"/>
+                <w:szCs w:val="24"/>
+              </w:rPr>
+              <w:t>)</w:t>
             </w:r>
           </w:p>
         </w:tc>
@@ -4513,15 +4614,6 @@
                 <w:szCs w:val="24"/>
               </w:rPr>
             </w:pPr>
-            <w:r>
-              <w:rPr>
-                <w:rFonts w:ascii="Segoe UI" w:eastAsia="Times New Roman" w:hAnsi="Segoe UI" w:cs="Segoe UI"/>
-                <w:color w:val="212529"/>
-                <w:sz w:val="24"/>
-                <w:szCs w:val="24"/>
-              </w:rPr>
-              <w:t>CH 9 Deadline</w:t>
-            </w:r>
           </w:p>
         </w:tc>
         <w:tc>
@@ -4564,7 +4656,16 @@
                 <w:sz w:val="24"/>
                 <w:szCs w:val="24"/>
               </w:rPr>
-              <w:t>CH 10</w:t>
+              <w:t xml:space="preserve">CH </w:t>
+            </w:r>
+            <w:r>
+              <w:rPr>
+                <w:rFonts w:ascii="Segoe UI" w:eastAsia="Times New Roman" w:hAnsi="Segoe UI" w:cs="Segoe UI"/>
+                <w:color w:val="212529"/>
+                <w:sz w:val="24"/>
+                <w:szCs w:val="24"/>
+              </w:rPr>
+              <w:t>8</w:t>
             </w:r>
           </w:p>
         </w:tc>
@@ -4652,7 +4753,16 @@
                 <w:sz w:val="24"/>
                 <w:szCs w:val="24"/>
               </w:rPr>
-              <w:t>CH 10</w:t>
+              <w:t xml:space="preserve">CH </w:t>
+            </w:r>
+            <w:r>
+              <w:rPr>
+                <w:rFonts w:ascii="Segoe UI" w:eastAsia="Times New Roman" w:hAnsi="Segoe UI" w:cs="Segoe UI"/>
+                <w:color w:val="212529"/>
+                <w:sz w:val="24"/>
+                <w:szCs w:val="24"/>
+              </w:rPr>
+              <w:t>8 Deadline</w:t>
             </w:r>
           </w:p>
         </w:tc>
@@ -4696,7 +4806,25 @@
                 <w:sz w:val="24"/>
                 <w:szCs w:val="24"/>
               </w:rPr>
-              <w:t>Lab (CH 10)</w:t>
+              <w:t xml:space="preserve">Lab (CH </w:t>
+            </w:r>
+            <w:r>
+              <w:rPr>
+                <w:rFonts w:ascii="Segoe UI" w:eastAsia="Times New Roman" w:hAnsi="Segoe UI" w:cs="Segoe UI"/>
+                <w:color w:val="212529"/>
+                <w:sz w:val="24"/>
+                <w:szCs w:val="24"/>
+              </w:rPr>
+              <w:t>9</w:t>
+            </w:r>
+            <w:r>
+              <w:rPr>
+                <w:rFonts w:ascii="Segoe UI" w:eastAsia="Times New Roman" w:hAnsi="Segoe UI" w:cs="Segoe UI"/>
+                <w:color w:val="212529"/>
+                <w:sz w:val="24"/>
+                <w:szCs w:val="24"/>
+              </w:rPr>
+              <w:t>)</w:t>
             </w:r>
           </w:p>
         </w:tc>
@@ -4788,15 +4916,6 @@
                 <w:szCs w:val="24"/>
               </w:rPr>
             </w:pPr>
-            <w:r>
-              <w:rPr>
-                <w:rFonts w:ascii="Segoe UI" w:eastAsia="Times New Roman" w:hAnsi="Segoe UI" w:cs="Segoe UI"/>
-                <w:color w:val="212529"/>
-                <w:sz w:val="24"/>
-                <w:szCs w:val="24"/>
-              </w:rPr>
-              <w:t>CH 10 Deadline</w:t>
-            </w:r>
           </w:p>
         </w:tc>
         <w:tc>
@@ -4839,7 +4958,16 @@
                 <w:sz w:val="24"/>
                 <w:szCs w:val="24"/>
               </w:rPr>
-              <w:t>CH 11</w:t>
+              <w:t xml:space="preserve">CH </w:t>
+            </w:r>
+            <w:r>
+              <w:rPr>
+                <w:rFonts w:ascii="Segoe UI" w:eastAsia="Times New Roman" w:hAnsi="Segoe UI" w:cs="Segoe UI"/>
+                <w:color w:val="212529"/>
+                <w:sz w:val="24"/>
+                <w:szCs w:val="24"/>
+              </w:rPr>
+              <w:t>9</w:t>
             </w:r>
           </w:p>
         </w:tc>
@@ -4908,7 +5036,16 @@
                 <w:sz w:val="24"/>
                 <w:szCs w:val="24"/>
               </w:rPr>
-              <w:t>CH 11</w:t>
+              <w:t xml:space="preserve">CH </w:t>
+            </w:r>
+            <w:r>
+              <w:rPr>
+                <w:rFonts w:ascii="Segoe UI" w:eastAsia="Times New Roman" w:hAnsi="Segoe UI" w:cs="Segoe UI"/>
+                <w:color w:val="212529"/>
+                <w:sz w:val="24"/>
+                <w:szCs w:val="24"/>
+              </w:rPr>
+              <w:t>9</w:t>
             </w:r>
           </w:p>
         </w:tc>
@@ -4952,7 +5089,44 @@
                 <w:sz w:val="24"/>
                 <w:szCs w:val="24"/>
               </w:rPr>
-              <w:t>Lab (CH 11)</w:t>
+              <w:t xml:space="preserve">Lab (CH </w:t>
+            </w:r>
+            <w:r>
+              <w:rPr>
+                <w:rFonts w:ascii="Segoe UI" w:eastAsia="Times New Roman" w:hAnsi="Segoe UI" w:cs="Segoe UI"/>
+                <w:color w:val="212529"/>
+                <w:sz w:val="24"/>
+                <w:szCs w:val="24"/>
+              </w:rPr>
+              <w:t>10</w:t>
+            </w:r>
+            <w:r>
+              <w:rPr>
+                <w:rFonts w:ascii="Segoe UI" w:eastAsia="Times New Roman" w:hAnsi="Segoe UI" w:cs="Segoe UI"/>
+                <w:color w:val="212529"/>
+                <w:sz w:val="24"/>
+                <w:szCs w:val="24"/>
+              </w:rPr>
+              <w:t>)</w:t>
+            </w:r>
+          </w:p>
+          <w:p>
+            <w:pPr>
+              <w:rPr>
+                <w:rFonts w:ascii="Segoe UI" w:eastAsia="Times New Roman" w:hAnsi="Segoe UI" w:cs="Segoe UI"/>
+                <w:color w:val="212529"/>
+                <w:sz w:val="24"/>
+                <w:szCs w:val="24"/>
+              </w:rPr>
+            </w:pPr>
+            <w:r>
+              <w:rPr>
+                <w:rFonts w:ascii="Segoe UI" w:eastAsia="Times New Roman" w:hAnsi="Segoe UI" w:cs="Segoe UI"/>
+                <w:color w:val="212529"/>
+                <w:sz w:val="24"/>
+                <w:szCs w:val="24"/>
+              </w:rPr>
+              <w:t>CH 9 Deadline</w:t>
             </w:r>
           </w:p>
         </w:tc>
@@ -5611,27 +5785,36 @@
                 <w:sz w:val="24"/>
                 <w:szCs w:val="24"/>
               </w:rPr>
-              <w:t>CH 11 Deadline</w:t>
-            </w:r>
-          </w:p>
-          <w:p>
-            <w:pPr>
-              <w:rPr>
-                <w:rFonts w:ascii="Segoe UI" w:eastAsia="Times New Roman" w:hAnsi="Segoe UI" w:cs="Segoe UI"/>
-                <w:color w:val="212529"/>
-                <w:sz w:val="24"/>
-                <w:szCs w:val="24"/>
-              </w:rPr>
-            </w:pPr>
-            <w:r>
-              <w:rPr>
-                <w:rFonts w:ascii="Segoe UI" w:eastAsia="Times New Roman" w:hAnsi="Segoe UI" w:cs="Segoe UI"/>
-                <w:color w:val="212529"/>
-                <w:sz w:val="24"/>
-                <w:szCs w:val="24"/>
-              </w:rPr>
-              <w:t>Start CH 12</w:t>
-            </w:r>
+              <w:t xml:space="preserve">CH </w:t>
+            </w:r>
+            <w:r>
+              <w:rPr>
+                <w:rFonts w:ascii="Segoe UI" w:eastAsia="Times New Roman" w:hAnsi="Segoe UI" w:cs="Segoe UI"/>
+                <w:color w:val="212529"/>
+                <w:sz w:val="24"/>
+                <w:szCs w:val="24"/>
+              </w:rPr>
+              <w:t>10</w:t>
+            </w:r>
+            <w:r>
+              <w:rPr>
+                <w:rFonts w:ascii="Segoe UI" w:eastAsia="Times New Roman" w:hAnsi="Segoe UI" w:cs="Segoe UI"/>
+                <w:color w:val="212529"/>
+                <w:sz w:val="24"/>
+                <w:szCs w:val="24"/>
+              </w:rPr>
+              <w:t xml:space="preserve"> </w:t>
+            </w:r>
+          </w:p>
+          <w:p>
+            <w:pPr>
+              <w:rPr>
+                <w:rFonts w:ascii="Segoe UI" w:eastAsia="Times New Roman" w:hAnsi="Segoe UI" w:cs="Segoe UI"/>
+                <w:color w:val="212529"/>
+                <w:sz w:val="24"/>
+                <w:szCs w:val="24"/>
+              </w:rPr>
+            </w:pPr>
           </w:p>
         </w:tc>
         <w:tc>
@@ -5699,7 +5882,16 @@
                 <w:sz w:val="24"/>
                 <w:szCs w:val="24"/>
               </w:rPr>
-              <w:t>CH 12</w:t>
+              <w:t xml:space="preserve">CH </w:t>
+            </w:r>
+            <w:r>
+              <w:rPr>
+                <w:rFonts w:ascii="Segoe UI" w:eastAsia="Times New Roman" w:hAnsi="Segoe UI" w:cs="Segoe UI"/>
+                <w:color w:val="212529"/>
+                <w:sz w:val="24"/>
+                <w:szCs w:val="24"/>
+              </w:rPr>
+              <w:t>10</w:t>
             </w:r>
           </w:p>
         </w:tc>
@@ -5743,7 +5935,44 @@
                 <w:sz w:val="24"/>
                 <w:szCs w:val="24"/>
               </w:rPr>
-              <w:t>Lab (CH 12)</w:t>
+              <w:t>CH 10 Deadline</w:t>
+            </w:r>
+          </w:p>
+          <w:p>
+            <w:pPr>
+              <w:rPr>
+                <w:rFonts w:ascii="Segoe UI" w:eastAsia="Times New Roman" w:hAnsi="Segoe UI" w:cs="Segoe UI"/>
+                <w:color w:val="212529"/>
+                <w:sz w:val="24"/>
+                <w:szCs w:val="24"/>
+              </w:rPr>
+            </w:pPr>
+            <w:r>
+              <w:rPr>
+                <w:rFonts w:ascii="Segoe UI" w:eastAsia="Times New Roman" w:hAnsi="Segoe UI" w:cs="Segoe UI"/>
+                <w:color w:val="212529"/>
+                <w:sz w:val="24"/>
+                <w:szCs w:val="24"/>
+              </w:rPr>
+              <w:t>Lab (CH 1</w:t>
+            </w:r>
+            <w:r>
+              <w:rPr>
+                <w:rFonts w:ascii="Segoe UI" w:eastAsia="Times New Roman" w:hAnsi="Segoe UI" w:cs="Segoe UI"/>
+                <w:color w:val="212529"/>
+                <w:sz w:val="24"/>
+                <w:szCs w:val="24"/>
+              </w:rPr>
+              <w:t>1</w:t>
+            </w:r>
+            <w:r>
+              <w:rPr>
+                <w:rFonts w:ascii="Segoe UI" w:eastAsia="Times New Roman" w:hAnsi="Segoe UI" w:cs="Segoe UI"/>
+                <w:color w:val="212529"/>
+                <w:sz w:val="24"/>
+                <w:szCs w:val="24"/>
+              </w:rPr>
+              <w:t>)</w:t>
             </w:r>
           </w:p>
         </w:tc>
@@ -5877,27 +6106,36 @@
                 <w:sz w:val="24"/>
                 <w:szCs w:val="24"/>
               </w:rPr>
-              <w:t>CH 12 Deadline</w:t>
-            </w:r>
-          </w:p>
-          <w:p>
-            <w:pPr>
-              <w:rPr>
-                <w:rFonts w:ascii="Segoe UI" w:eastAsia="Times New Roman" w:hAnsi="Segoe UI" w:cs="Segoe UI"/>
-                <w:color w:val="212529"/>
-                <w:sz w:val="24"/>
-                <w:szCs w:val="24"/>
-              </w:rPr>
-            </w:pPr>
-            <w:r>
-              <w:rPr>
-                <w:rFonts w:ascii="Segoe UI" w:eastAsia="Times New Roman" w:hAnsi="Segoe UI" w:cs="Segoe UI"/>
-                <w:color w:val="212529"/>
-                <w:sz w:val="24"/>
-                <w:szCs w:val="24"/>
-              </w:rPr>
-              <w:t>Final Project</w:t>
-            </w:r>
+              <w:t>CH 1</w:t>
+            </w:r>
+            <w:r>
+              <w:rPr>
+                <w:rFonts w:ascii="Segoe UI" w:eastAsia="Times New Roman" w:hAnsi="Segoe UI" w:cs="Segoe UI"/>
+                <w:color w:val="212529"/>
+                <w:sz w:val="24"/>
+                <w:szCs w:val="24"/>
+              </w:rPr>
+              <w:t>1</w:t>
+            </w:r>
+            <w:r>
+              <w:rPr>
+                <w:rFonts w:ascii="Segoe UI" w:eastAsia="Times New Roman" w:hAnsi="Segoe UI" w:cs="Segoe UI"/>
+                <w:color w:val="212529"/>
+                <w:sz w:val="24"/>
+                <w:szCs w:val="24"/>
+              </w:rPr>
+              <w:t xml:space="preserve"> </w:t>
+            </w:r>
+          </w:p>
+          <w:p>
+            <w:pPr>
+              <w:rPr>
+                <w:rFonts w:ascii="Segoe UI" w:eastAsia="Times New Roman" w:hAnsi="Segoe UI" w:cs="Segoe UI"/>
+                <w:color w:val="212529"/>
+                <w:sz w:val="24"/>
+                <w:szCs w:val="24"/>
+              </w:rPr>
+            </w:pPr>
           </w:p>
         </w:tc>
         <w:tc>
@@ -5965,7 +6203,7 @@
                 <w:sz w:val="24"/>
                 <w:szCs w:val="24"/>
               </w:rPr>
-              <w:t>Final Project</w:t>
+              <w:t>CH 11</w:t>
             </w:r>
           </w:p>
         </w:tc>
@@ -5991,6 +6229,25 @@
                 <w:szCs w:val="24"/>
               </w:rPr>
               <w:t>11</w:t>
+            </w:r>
+          </w:p>
+          <w:p>
+            <w:pPr>
+              <w:rPr>
+                <w:rFonts w:ascii="Segoe UI" w:eastAsia="Times New Roman" w:hAnsi="Segoe UI" w:cs="Segoe UI"/>
+                <w:color w:val="212529"/>
+                <w:sz w:val="24"/>
+                <w:szCs w:val="24"/>
+              </w:rPr>
+            </w:pPr>
+            <w:r>
+              <w:rPr>
+                <w:rFonts w:ascii="Segoe UI" w:eastAsia="Times New Roman" w:hAnsi="Segoe UI" w:cs="Segoe UI"/>
+                <w:color w:val="212529"/>
+                <w:sz w:val="24"/>
+                <w:szCs w:val="24"/>
+              </w:rPr>
+              <w:t>CH 11 Deadline</w:t>
             </w:r>
           </w:p>
         </w:tc>
@@ -6172,18 +6429,7 @@
           </w:p>
           <w:p>
             <w:r>
-              <w:t xml:space="preserve">Final </w:t>
-            </w:r>
-            <w:r>
-              <w:t>Project Videos</w:t>
-            </w:r>
-            <w:r>
-              <w:t xml:space="preserve"> 12:40 – 2:30</w:t>
-            </w:r>
-          </w:p>
-          <w:p>
-            <w:r>
-              <w:t>(Final Project Due At Midnight)</w:t>
+              <w:t>Final (CH 12) Due by Midnight</w:t>
             </w:r>
           </w:p>
         </w:tc>

</xml_diff>

<commit_message>
-updated course calendar with revised schedule -added ch8 tasks
</commit_message>
<xml_diff>
--- a/IMPORTANT/CS243 - Course Calendar.docx
+++ b/IMPORTANT/CS243 - Course Calendar.docx
@@ -4753,16 +4753,7 @@
                 <w:sz w:val="24"/>
                 <w:szCs w:val="24"/>
               </w:rPr>
-              <w:t xml:space="preserve">CH </w:t>
-            </w:r>
-            <w:r>
-              <w:rPr>
-                <w:rFonts w:ascii="Segoe UI" w:eastAsia="Times New Roman" w:hAnsi="Segoe UI" w:cs="Segoe UI"/>
-                <w:color w:val="212529"/>
-                <w:sz w:val="24"/>
-                <w:szCs w:val="24"/>
-              </w:rPr>
-              <w:t>8 Deadline</w:t>
+              <w:t>CH 8</w:t>
             </w:r>
           </w:p>
         </w:tc>
@@ -4806,25 +4797,7 @@
                 <w:sz w:val="24"/>
                 <w:szCs w:val="24"/>
               </w:rPr>
-              <w:t xml:space="preserve">Lab (CH </w:t>
-            </w:r>
-            <w:r>
-              <w:rPr>
-                <w:rFonts w:ascii="Segoe UI" w:eastAsia="Times New Roman" w:hAnsi="Segoe UI" w:cs="Segoe UI"/>
-                <w:color w:val="212529"/>
-                <w:sz w:val="24"/>
-                <w:szCs w:val="24"/>
-              </w:rPr>
-              <w:t>9</w:t>
-            </w:r>
-            <w:r>
-              <w:rPr>
-                <w:rFonts w:ascii="Segoe UI" w:eastAsia="Times New Roman" w:hAnsi="Segoe UI" w:cs="Segoe UI"/>
-                <w:color w:val="212529"/>
-                <w:sz w:val="24"/>
-                <w:szCs w:val="24"/>
-              </w:rPr>
-              <w:t>)</w:t>
+              <w:t>CH 8 Deadline</w:t>
             </w:r>
           </w:p>
         </w:tc>
@@ -5089,44 +5062,7 @@
                 <w:sz w:val="24"/>
                 <w:szCs w:val="24"/>
               </w:rPr>
-              <w:t xml:space="preserve">Lab (CH </w:t>
-            </w:r>
-            <w:r>
-              <w:rPr>
-                <w:rFonts w:ascii="Segoe UI" w:eastAsia="Times New Roman" w:hAnsi="Segoe UI" w:cs="Segoe UI"/>
-                <w:color w:val="212529"/>
-                <w:sz w:val="24"/>
-                <w:szCs w:val="24"/>
-              </w:rPr>
-              <w:t>10</w:t>
-            </w:r>
-            <w:r>
-              <w:rPr>
-                <w:rFonts w:ascii="Segoe UI" w:eastAsia="Times New Roman" w:hAnsi="Segoe UI" w:cs="Segoe UI"/>
-                <w:color w:val="212529"/>
-                <w:sz w:val="24"/>
-                <w:szCs w:val="24"/>
-              </w:rPr>
-              <w:t>)</w:t>
-            </w:r>
-          </w:p>
-          <w:p>
-            <w:pPr>
-              <w:rPr>
-                <w:rFonts w:ascii="Segoe UI" w:eastAsia="Times New Roman" w:hAnsi="Segoe UI" w:cs="Segoe UI"/>
-                <w:color w:val="212529"/>
-                <w:sz w:val="24"/>
-                <w:szCs w:val="24"/>
-              </w:rPr>
-            </w:pPr>
-            <w:r>
-              <w:rPr>
-                <w:rFonts w:ascii="Segoe UI" w:eastAsia="Times New Roman" w:hAnsi="Segoe UI" w:cs="Segoe UI"/>
-                <w:color w:val="212529"/>
-                <w:sz w:val="24"/>
-                <w:szCs w:val="24"/>
-              </w:rPr>
-              <w:t>CH 9 Deadline</w:t>
+              <w:t>CH 9</w:t>
             </w:r>
           </w:p>
         </w:tc>
@@ -5794,105 +5730,115 @@
                 <w:sz w:val="24"/>
                 <w:szCs w:val="24"/>
               </w:rPr>
+              <w:t>9</w:t>
+            </w:r>
+          </w:p>
+          <w:p>
+            <w:pPr>
+              <w:rPr>
+                <w:rFonts w:ascii="Segoe UI" w:eastAsia="Times New Roman" w:hAnsi="Segoe UI" w:cs="Segoe UI"/>
+                <w:color w:val="212529"/>
+                <w:sz w:val="24"/>
+                <w:szCs w:val="24"/>
+              </w:rPr>
+            </w:pPr>
+          </w:p>
+        </w:tc>
+        <w:tc>
+          <w:tcPr>
+            <w:tcW w:w="930" w:type="pct"/>
+            <w:hideMark/>
+          </w:tcPr>
+          <w:p>
+            <w:pPr>
+              <w:rPr>
+                <w:rFonts w:ascii="Segoe UI" w:eastAsia="Times New Roman" w:hAnsi="Segoe UI" w:cs="Segoe UI"/>
+                <w:color w:val="212529"/>
+                <w:sz w:val="24"/>
+                <w:szCs w:val="24"/>
+              </w:rPr>
+            </w:pPr>
+            <w:r>
+              <w:rPr>
+                <w:rFonts w:ascii="Segoe UI" w:eastAsia="Times New Roman" w:hAnsi="Segoe UI" w:cs="Segoe UI"/>
+                <w:color w:val="212529"/>
+                <w:sz w:val="24"/>
+                <w:szCs w:val="24"/>
+              </w:rPr>
+              <w:t>2</w:t>
+            </w:r>
+          </w:p>
+          <w:p>
+            <w:pPr>
+              <w:rPr>
+                <w:rFonts w:ascii="Segoe UI" w:eastAsia="Times New Roman" w:hAnsi="Segoe UI" w:cs="Segoe UI"/>
+                <w:color w:val="212529"/>
+                <w:sz w:val="24"/>
+                <w:szCs w:val="24"/>
+              </w:rPr>
+            </w:pPr>
+            <w:r>
+              <w:rPr>
+                <w:rFonts w:ascii="Segoe UI" w:eastAsia="Times New Roman" w:hAnsi="Segoe UI" w:cs="Segoe UI"/>
+                <w:color w:val="212529"/>
+                <w:sz w:val="24"/>
+                <w:szCs w:val="24"/>
+              </w:rPr>
+              <w:t>CH 9 Due</w:t>
+            </w:r>
+          </w:p>
+        </w:tc>
+        <w:tc>
+          <w:tcPr>
+            <w:tcW w:w="756" w:type="pct"/>
+            <w:hideMark/>
+          </w:tcPr>
+          <w:p>
+            <w:pPr>
+              <w:rPr>
+                <w:rFonts w:ascii="Segoe UI" w:eastAsia="Times New Roman" w:hAnsi="Segoe UI" w:cs="Segoe UI"/>
+                <w:color w:val="212529"/>
+                <w:sz w:val="24"/>
+                <w:szCs w:val="24"/>
+              </w:rPr>
+            </w:pPr>
+            <w:r>
+              <w:rPr>
+                <w:rFonts w:ascii="Segoe UI" w:eastAsia="Times New Roman" w:hAnsi="Segoe UI" w:cs="Segoe UI"/>
+                <w:color w:val="212529"/>
+                <w:sz w:val="24"/>
+                <w:szCs w:val="24"/>
+              </w:rPr>
+              <w:t>3</w:t>
+            </w:r>
+          </w:p>
+          <w:p>
+            <w:pPr>
+              <w:rPr>
+                <w:rFonts w:ascii="Segoe UI" w:eastAsia="Times New Roman" w:hAnsi="Segoe UI" w:cs="Segoe UI"/>
+                <w:color w:val="212529"/>
+                <w:sz w:val="24"/>
+                <w:szCs w:val="24"/>
+              </w:rPr>
+            </w:pPr>
+            <w:r>
+              <w:rPr>
+                <w:rFonts w:ascii="Segoe UI" w:eastAsia="Times New Roman" w:hAnsi="Segoe UI" w:cs="Segoe UI"/>
+                <w:color w:val="212529"/>
+                <w:sz w:val="24"/>
+                <w:szCs w:val="24"/>
+              </w:rPr>
+              <w:t xml:space="preserve">CH </w:t>
+            </w:r>
+            <w:r>
+              <w:rPr>
+                <w:rFonts w:ascii="Segoe UI" w:eastAsia="Times New Roman" w:hAnsi="Segoe UI" w:cs="Segoe UI"/>
+                <w:color w:val="212529"/>
+                <w:sz w:val="24"/>
+                <w:szCs w:val="24"/>
+              </w:rPr>
               <w:t>10</w:t>
             </w:r>
-            <w:r>
-              <w:rPr>
-                <w:rFonts w:ascii="Segoe UI" w:eastAsia="Times New Roman" w:hAnsi="Segoe UI" w:cs="Segoe UI"/>
-                <w:color w:val="212529"/>
-                <w:sz w:val="24"/>
-                <w:szCs w:val="24"/>
-              </w:rPr>
-              <w:t xml:space="preserve"> </w:t>
-            </w:r>
-          </w:p>
-          <w:p>
-            <w:pPr>
-              <w:rPr>
-                <w:rFonts w:ascii="Segoe UI" w:eastAsia="Times New Roman" w:hAnsi="Segoe UI" w:cs="Segoe UI"/>
-                <w:color w:val="212529"/>
-                <w:sz w:val="24"/>
-                <w:szCs w:val="24"/>
-              </w:rPr>
-            </w:pPr>
-          </w:p>
-        </w:tc>
-        <w:tc>
-          <w:tcPr>
-            <w:tcW w:w="930" w:type="pct"/>
-            <w:hideMark/>
-          </w:tcPr>
-          <w:p>
-            <w:pPr>
-              <w:rPr>
-                <w:rFonts w:ascii="Segoe UI" w:eastAsia="Times New Roman" w:hAnsi="Segoe UI" w:cs="Segoe UI"/>
-                <w:color w:val="212529"/>
-                <w:sz w:val="24"/>
-                <w:szCs w:val="24"/>
-              </w:rPr>
-            </w:pPr>
-            <w:r>
-              <w:rPr>
-                <w:rFonts w:ascii="Segoe UI" w:eastAsia="Times New Roman" w:hAnsi="Segoe UI" w:cs="Segoe UI"/>
-                <w:color w:val="212529"/>
-                <w:sz w:val="24"/>
-                <w:szCs w:val="24"/>
-              </w:rPr>
-              <w:t>2</w:t>
-            </w:r>
-          </w:p>
-        </w:tc>
-        <w:tc>
-          <w:tcPr>
-            <w:tcW w:w="756" w:type="pct"/>
-            <w:hideMark/>
-          </w:tcPr>
-          <w:p>
-            <w:pPr>
-              <w:rPr>
-                <w:rFonts w:ascii="Segoe UI" w:eastAsia="Times New Roman" w:hAnsi="Segoe UI" w:cs="Segoe UI"/>
-                <w:color w:val="212529"/>
-                <w:sz w:val="24"/>
-                <w:szCs w:val="24"/>
-              </w:rPr>
-            </w:pPr>
-            <w:r>
-              <w:rPr>
-                <w:rFonts w:ascii="Segoe UI" w:eastAsia="Times New Roman" w:hAnsi="Segoe UI" w:cs="Segoe UI"/>
-                <w:color w:val="212529"/>
-                <w:sz w:val="24"/>
-                <w:szCs w:val="24"/>
-              </w:rPr>
-              <w:t>3</w:t>
-            </w:r>
-          </w:p>
-          <w:p>
-            <w:pPr>
-              <w:rPr>
-                <w:rFonts w:ascii="Segoe UI" w:eastAsia="Times New Roman" w:hAnsi="Segoe UI" w:cs="Segoe UI"/>
-                <w:color w:val="212529"/>
-                <w:sz w:val="24"/>
-                <w:szCs w:val="24"/>
-              </w:rPr>
-            </w:pPr>
-            <w:r>
-              <w:rPr>
-                <w:rFonts w:ascii="Segoe UI" w:eastAsia="Times New Roman" w:hAnsi="Segoe UI" w:cs="Segoe UI"/>
-                <w:color w:val="212529"/>
-                <w:sz w:val="24"/>
-                <w:szCs w:val="24"/>
-              </w:rPr>
-              <w:t xml:space="preserve">CH </w:t>
-            </w:r>
-            <w:r>
-              <w:rPr>
-                <w:rFonts w:ascii="Segoe UI" w:eastAsia="Times New Roman" w:hAnsi="Segoe UI" w:cs="Segoe UI"/>
-                <w:color w:val="212529"/>
-                <w:sz w:val="24"/>
-                <w:szCs w:val="24"/>
-              </w:rPr>
-              <w:t>10</w:t>
-            </w:r>
           </w:p>
         </w:tc>
         <w:tc>
@@ -5935,45 +5881,18 @@
                 <w:sz w:val="24"/>
                 <w:szCs w:val="24"/>
               </w:rPr>
-              <w:t>CH 10 Deadline</w:t>
-            </w:r>
-          </w:p>
-          <w:p>
-            <w:pPr>
-              <w:rPr>
-                <w:rFonts w:ascii="Segoe UI" w:eastAsia="Times New Roman" w:hAnsi="Segoe UI" w:cs="Segoe UI"/>
-                <w:color w:val="212529"/>
-                <w:sz w:val="24"/>
-                <w:szCs w:val="24"/>
-              </w:rPr>
-            </w:pPr>
-            <w:r>
-              <w:rPr>
-                <w:rFonts w:ascii="Segoe UI" w:eastAsia="Times New Roman" w:hAnsi="Segoe UI" w:cs="Segoe UI"/>
-                <w:color w:val="212529"/>
-                <w:sz w:val="24"/>
-                <w:szCs w:val="24"/>
-              </w:rPr>
-              <w:t>Lab (CH 1</w:t>
-            </w:r>
-            <w:r>
-              <w:rPr>
-                <w:rFonts w:ascii="Segoe UI" w:eastAsia="Times New Roman" w:hAnsi="Segoe UI" w:cs="Segoe UI"/>
-                <w:color w:val="212529"/>
-                <w:sz w:val="24"/>
-                <w:szCs w:val="24"/>
-              </w:rPr>
-              <w:t>1</w:t>
-            </w:r>
-            <w:r>
-              <w:rPr>
-                <w:rFonts w:ascii="Segoe UI" w:eastAsia="Times New Roman" w:hAnsi="Segoe UI" w:cs="Segoe UI"/>
-                <w:color w:val="212529"/>
-                <w:sz w:val="24"/>
-                <w:szCs w:val="24"/>
-              </w:rPr>
-              <w:t>)</w:t>
-            </w:r>
+              <w:t xml:space="preserve">CH 10 </w:t>
+            </w:r>
+          </w:p>
+          <w:p>
+            <w:pPr>
+              <w:rPr>
+                <w:rFonts w:ascii="Segoe UI" w:eastAsia="Times New Roman" w:hAnsi="Segoe UI" w:cs="Segoe UI"/>
+                <w:color w:val="212529"/>
+                <w:sz w:val="24"/>
+                <w:szCs w:val="24"/>
+              </w:rPr>
+            </w:pPr>
           </w:p>
         </w:tc>
         <w:tc>
@@ -6115,16 +6034,7 @@
                 <w:sz w:val="24"/>
                 <w:szCs w:val="24"/>
               </w:rPr>
-              <w:t>1</w:t>
-            </w:r>
-            <w:r>
-              <w:rPr>
-                <w:rFonts w:ascii="Segoe UI" w:eastAsia="Times New Roman" w:hAnsi="Segoe UI" w:cs="Segoe UI"/>
-                <w:color w:val="212529"/>
-                <w:sz w:val="24"/>
-                <w:szCs w:val="24"/>
-              </w:rPr>
-              <w:t xml:space="preserve"> </w:t>
+              <w:t>0</w:t>
             </w:r>
           </w:p>
           <w:p>
@@ -6203,7 +6113,16 @@
                 <w:sz w:val="24"/>
                 <w:szCs w:val="24"/>
               </w:rPr>
-              <w:t>CH 11</w:t>
+              <w:t>CH 1</w:t>
+            </w:r>
+            <w:r>
+              <w:rPr>
+                <w:rFonts w:ascii="Segoe UI" w:eastAsia="Times New Roman" w:hAnsi="Segoe UI" w:cs="Segoe UI"/>
+                <w:color w:val="212529"/>
+                <w:sz w:val="24"/>
+                <w:szCs w:val="24"/>
+              </w:rPr>
+              <w:t>0</w:t>
             </w:r>
           </w:p>
         </w:tc>
@@ -6247,7 +6166,25 @@
                 <w:sz w:val="24"/>
                 <w:szCs w:val="24"/>
               </w:rPr>
-              <w:t>CH 11 Deadline</w:t>
+              <w:t>CH 1</w:t>
+            </w:r>
+            <w:r>
+              <w:rPr>
+                <w:rFonts w:ascii="Segoe UI" w:eastAsia="Times New Roman" w:hAnsi="Segoe UI" w:cs="Segoe UI"/>
+                <w:color w:val="212529"/>
+                <w:sz w:val="24"/>
+                <w:szCs w:val="24"/>
+              </w:rPr>
+              <w:t>0</w:t>
+            </w:r>
+            <w:r>
+              <w:rPr>
+                <w:rFonts w:ascii="Segoe UI" w:eastAsia="Times New Roman" w:hAnsi="Segoe UI" w:cs="Segoe UI"/>
+                <w:color w:val="212529"/>
+                <w:sz w:val="24"/>
+                <w:szCs w:val="24"/>
+              </w:rPr>
+              <w:t xml:space="preserve"> Deadline</w:t>
             </w:r>
           </w:p>
         </w:tc>
@@ -6429,7 +6366,13 @@
           </w:p>
           <w:p>
             <w:r>
-              <w:t>Final (CH 12) Due by Midnight</w:t>
+              <w:t xml:space="preserve">Final (CH </w:t>
+            </w:r>
+            <w:r>
+              <w:t>11/</w:t>
+            </w:r>
+            <w:r>
+              <w:t>12) Due by Midnight</w:t>
             </w:r>
           </w:p>
         </w:tc>

</xml_diff>

<commit_message>
updated course calendar with new due dates.
</commit_message>
<xml_diff>
--- a/IMPORTANT/CS243 - Course Calendar.docx
+++ b/IMPORTANT/CS243 - Course Calendar.docx
@@ -4800,6 +4800,43 @@
               <w:t>CH 8 Deadline</w:t>
             </w:r>
           </w:p>
+          <w:p>
+            <w:pPr>
+              <w:rPr>
+                <w:rFonts w:ascii="Segoe UI" w:eastAsia="Times New Roman" w:hAnsi="Segoe UI" w:cs="Segoe UI"/>
+                <w:color w:val="212529"/>
+                <w:sz w:val="24"/>
+                <w:szCs w:val="24"/>
+              </w:rPr>
+            </w:pPr>
+            <w:r>
+              <w:rPr>
+                <w:rFonts w:ascii="Segoe UI" w:eastAsia="Times New Roman" w:hAnsi="Segoe UI" w:cs="Segoe UI"/>
+                <w:color w:val="212529"/>
+                <w:sz w:val="24"/>
+                <w:szCs w:val="24"/>
+              </w:rPr>
+              <w:t xml:space="preserve">CH </w:t>
+            </w:r>
+            <w:r>
+              <w:rPr>
+                <w:rFonts w:ascii="Segoe UI" w:eastAsia="Times New Roman" w:hAnsi="Segoe UI" w:cs="Segoe UI"/>
+                <w:color w:val="212529"/>
+                <w:sz w:val="24"/>
+                <w:szCs w:val="24"/>
+              </w:rPr>
+              <w:t>10</w:t>
+            </w:r>
+            <w:r>
+              <w:rPr>
+                <w:rFonts w:ascii="Segoe UI" w:eastAsia="Times New Roman" w:hAnsi="Segoe UI" w:cs="Segoe UI"/>
+                <w:color w:val="212529"/>
+                <w:sz w:val="24"/>
+                <w:szCs w:val="24"/>
+              </w:rPr>
+              <w:t xml:space="preserve"> intro</w:t>
+            </w:r>
+          </w:p>
         </w:tc>
         <w:tc>
           <w:tcPr>
@@ -4940,7 +4977,7 @@
                 <w:sz w:val="24"/>
                 <w:szCs w:val="24"/>
               </w:rPr>
-              <w:t>9</w:t>
+              <w:t>10</w:t>
             </w:r>
           </w:p>
         </w:tc>
@@ -5018,7 +5055,7 @@
                 <w:sz w:val="24"/>
                 <w:szCs w:val="24"/>
               </w:rPr>
-              <w:t>9</w:t>
+              <w:t>10</w:t>
             </w:r>
           </w:p>
         </w:tc>
@@ -5062,7 +5099,16 @@
                 <w:sz w:val="24"/>
                 <w:szCs w:val="24"/>
               </w:rPr>
-              <w:t>CH 9</w:t>
+              <w:t xml:space="preserve">CH </w:t>
+            </w:r>
+            <w:r>
+              <w:rPr>
+                <w:rFonts w:ascii="Segoe UI" w:eastAsia="Times New Roman" w:hAnsi="Segoe UI" w:cs="Segoe UI"/>
+                <w:color w:val="212529"/>
+                <w:sz w:val="24"/>
+                <w:szCs w:val="24"/>
+              </w:rPr>
+              <w:t>10</w:t>
             </w:r>
           </w:p>
         </w:tc>
@@ -5730,7 +5776,16 @@
                 <w:sz w:val="24"/>
                 <w:szCs w:val="24"/>
               </w:rPr>
-              <w:t>9</w:t>
+              <w:t>10</w:t>
+            </w:r>
+            <w:r>
+              <w:rPr>
+                <w:rFonts w:ascii="Segoe UI" w:eastAsia="Times New Roman" w:hAnsi="Segoe UI" w:cs="Segoe UI"/>
+                <w:color w:val="212529"/>
+                <w:sz w:val="24"/>
+                <w:szCs w:val="24"/>
+              </w:rPr>
+              <w:t xml:space="preserve"> due</w:t>
             </w:r>
           </w:p>
           <w:p>
@@ -5777,15 +5832,6 @@
                 <w:szCs w:val="24"/>
               </w:rPr>
             </w:pPr>
-            <w:r>
-              <w:rPr>
-                <w:rFonts w:ascii="Segoe UI" w:eastAsia="Times New Roman" w:hAnsi="Segoe UI" w:cs="Segoe UI"/>
-                <w:color w:val="212529"/>
-                <w:sz w:val="24"/>
-                <w:szCs w:val="24"/>
-              </w:rPr>
-              <w:t>CH 9 Due</w:t>
-            </w:r>
           </w:p>
         </w:tc>
         <w:tc>
@@ -5837,7 +5883,16 @@
                 <w:sz w:val="24"/>
                 <w:szCs w:val="24"/>
               </w:rPr>
-              <w:t>10</w:t>
+              <w:t>1</w:t>
+            </w:r>
+            <w:r>
+              <w:rPr>
+                <w:rFonts w:ascii="Segoe UI" w:eastAsia="Times New Roman" w:hAnsi="Segoe UI" w:cs="Segoe UI"/>
+                <w:color w:val="212529"/>
+                <w:sz w:val="24"/>
+                <w:szCs w:val="24"/>
+              </w:rPr>
+              <w:t>1</w:t>
             </w:r>
           </w:p>
         </w:tc>
@@ -5881,7 +5936,25 @@
                 <w:sz w:val="24"/>
                 <w:szCs w:val="24"/>
               </w:rPr>
-              <w:t xml:space="preserve">CH 10 </w:t>
+              <w:t>CH 1</w:t>
+            </w:r>
+            <w:r>
+              <w:rPr>
+                <w:rFonts w:ascii="Segoe UI" w:eastAsia="Times New Roman" w:hAnsi="Segoe UI" w:cs="Segoe UI"/>
+                <w:color w:val="212529"/>
+                <w:sz w:val="24"/>
+                <w:szCs w:val="24"/>
+              </w:rPr>
+              <w:t>1</w:t>
+            </w:r>
+            <w:r>
+              <w:rPr>
+                <w:rFonts w:ascii="Segoe UI" w:eastAsia="Times New Roman" w:hAnsi="Segoe UI" w:cs="Segoe UI"/>
+                <w:color w:val="212529"/>
+                <w:sz w:val="24"/>
+                <w:szCs w:val="24"/>
+              </w:rPr>
+              <w:t xml:space="preserve"> </w:t>
             </w:r>
           </w:p>
           <w:p>
@@ -6034,7 +6107,7 @@
                 <w:sz w:val="24"/>
                 <w:szCs w:val="24"/>
               </w:rPr>
-              <w:t>0</w:t>
+              <w:t>1</w:t>
             </w:r>
           </w:p>
           <w:p>
@@ -6122,7 +6195,7 @@
                 <w:sz w:val="24"/>
                 <w:szCs w:val="24"/>
               </w:rPr>
-              <w:t>0</w:t>
+              <w:t>1</w:t>
             </w:r>
           </w:p>
         </w:tc>
@@ -6175,16 +6248,16 @@
                 <w:sz w:val="24"/>
                 <w:szCs w:val="24"/>
               </w:rPr>
-              <w:t>0</w:t>
-            </w:r>
-            <w:r>
-              <w:rPr>
-                <w:rFonts w:ascii="Segoe UI" w:eastAsia="Times New Roman" w:hAnsi="Segoe UI" w:cs="Segoe UI"/>
-                <w:color w:val="212529"/>
-                <w:sz w:val="24"/>
-                <w:szCs w:val="24"/>
-              </w:rPr>
-              <w:t xml:space="preserve"> Deadline</w:t>
+              <w:t xml:space="preserve">1 </w:t>
+            </w:r>
+            <w:r>
+              <w:rPr>
+                <w:rFonts w:ascii="Segoe UI" w:eastAsia="Times New Roman" w:hAnsi="Segoe UI" w:cs="Segoe UI"/>
+                <w:color w:val="212529"/>
+                <w:sz w:val="24"/>
+                <w:szCs w:val="24"/>
+              </w:rPr>
+              <w:t>Deadline</w:t>
             </w:r>
           </w:p>
         </w:tc>
@@ -6366,13 +6439,7 @@
           </w:p>
           <w:p>
             <w:r>
-              <w:t xml:space="preserve">Final (CH </w:t>
-            </w:r>
-            <w:r>
-              <w:t>11/</w:t>
-            </w:r>
-            <w:r>
-              <w:t>12) Due by Midnight</w:t>
+              <w:t>Final (CH 12) Due by Midnight</w:t>
             </w:r>
           </w:p>
         </w:tc>

</xml_diff>

<commit_message>
fixed final exam time.
</commit_message>
<xml_diff>
--- a/IMPORTANT/CS243 - Course Calendar.docx
+++ b/IMPORTANT/CS243 - Course Calendar.docx
@@ -6387,6 +6387,25 @@
               <w:t>15</w:t>
             </w:r>
           </w:p>
+          <w:p>
+            <w:pPr>
+              <w:rPr>
+                <w:rFonts w:ascii="Segoe UI" w:eastAsia="Times New Roman" w:hAnsi="Segoe UI" w:cs="Segoe UI"/>
+                <w:color w:val="212529"/>
+                <w:sz w:val="24"/>
+                <w:szCs w:val="24"/>
+              </w:rPr>
+            </w:pPr>
+            <w:r>
+              <w:t>Final (CH 1</w:t>
+            </w:r>
+            <w:r>
+              <w:t>1</w:t>
+            </w:r>
+            <w:r>
+              <w:t>) Due by Midnight</w:t>
+            </w:r>
+          </w:p>
         </w:tc>
         <w:tc>
           <w:tcPr>
@@ -6437,11 +6456,7 @@
               <w:t>17</w:t>
             </w:r>
           </w:p>
-          <w:p>
-            <w:r>
-              <w:t>Final (CH 12) Due by Midnight</w:t>
-            </w:r>
-          </w:p>
+          <w:p/>
         </w:tc>
         <w:tc>
           <w:tcPr>

</xml_diff>